<commit_message>
Aktualizácia dokumentácie, pridané TODOs, UML, pdf
</commit_message>
<xml_diff>
--- a/doc/pg_sem_kucera.docx
+++ b/doc/pg_sem_kucera.docx
@@ -547,7 +547,7 @@
           <w:color w:val="auto"/>
           <w:sz w:val="24"/>
           <w:szCs w:val="24"/>
-          <w:lang w:eastAsia="en-US"/>
+          <w:lang w:val="en-US" w:eastAsia="en-US"/>
         </w:rPr>
         <w:id w:val="1562907180"/>
         <w:docPartObj>
@@ -619,7 +619,7 @@
             </w:rPr>
             <w:fldChar w:fldCharType="separate"/>
           </w:r>
-          <w:hyperlink w:anchor="_Toc189060948" w:history="1">
+          <w:hyperlink w:anchor="_Toc189249672" w:history="1">
             <w:r>
               <w:rPr>
                 <w:rStyle w:val="Hypertextovprepojenie"/>
@@ -627,13 +627,12 @@
                 <w:noProof/>
                 <w:lang w:val="sk-SK"/>
               </w:rPr>
-              <w:t>Zadanie práce</w:t>
-            </w:r>
-            <w:r>
-              <w:rPr>
-                <w:noProof/>
-                <w:webHidden/>
-                <w:lang w:val="sk-SK"/>
+              <w:t>Zadanie a cieľ práce</w:t>
+            </w:r>
+            <w:r>
+              <w:rPr>
+                <w:noProof/>
+                <w:webHidden/>
               </w:rPr>
               <w:tab/>
             </w:r>
@@ -641,7 +640,6 @@
               <w:rPr>
                 <w:noProof/>
                 <w:webHidden/>
-                <w:lang w:val="sk-SK"/>
               </w:rPr>
               <w:fldChar w:fldCharType="begin"/>
             </w:r>
@@ -649,22 +647,19 @@
               <w:rPr>
                 <w:noProof/>
                 <w:webHidden/>
-                <w:lang w:val="sk-SK"/>
-              </w:rPr>
-              <w:instrText xml:space="preserve"> PAGEREF _Toc189060948 \h </w:instrText>
-            </w:r>
-            <w:r>
-              <w:rPr>
-                <w:noProof/>
-                <w:webHidden/>
-                <w:lang w:val="sk-SK"/>
-              </w:rPr>
-            </w:r>
-            <w:r>
-              <w:rPr>
-                <w:noProof/>
-                <w:webHidden/>
-                <w:lang w:val="sk-SK"/>
+              </w:rPr>
+              <w:instrText xml:space="preserve"> PAGEREF _Toc189249672 \h </w:instrText>
+            </w:r>
+            <w:r>
+              <w:rPr>
+                <w:noProof/>
+                <w:webHidden/>
+              </w:rPr>
+            </w:r>
+            <w:r>
+              <w:rPr>
+                <w:noProof/>
+                <w:webHidden/>
               </w:rPr>
               <w:fldChar w:fldCharType="separate"/>
             </w:r>
@@ -672,7 +667,6 @@
               <w:rPr>
                 <w:noProof/>
                 <w:webHidden/>
-                <w:lang w:val="sk-SK"/>
               </w:rPr>
               <w:t>3</w:t>
             </w:r>
@@ -680,7 +674,6 @@
               <w:rPr>
                 <w:noProof/>
                 <w:webHidden/>
-                <w:lang w:val="sk-SK"/>
               </w:rPr>
               <w:fldChar w:fldCharType="end"/>
             </w:r>
@@ -704,7 +697,7 @@
               <w14:ligatures w14:val="standardContextual"/>
             </w:rPr>
           </w:pPr>
-          <w:hyperlink w:anchor="_Toc189060949" w:history="1">
+          <w:hyperlink w:anchor="_Toc189249673" w:history="1">
             <w:r>
               <w:rPr>
                 <w:rStyle w:val="Hypertextovprepojenie"/>
@@ -718,7 +711,6 @@
               <w:rPr>
                 <w:noProof/>
                 <w:webHidden/>
-                <w:lang w:val="sk-SK"/>
               </w:rPr>
               <w:tab/>
             </w:r>
@@ -726,7 +718,6 @@
               <w:rPr>
                 <w:noProof/>
                 <w:webHidden/>
-                <w:lang w:val="sk-SK"/>
               </w:rPr>
               <w:fldChar w:fldCharType="begin"/>
             </w:r>
@@ -734,22 +725,19 @@
               <w:rPr>
                 <w:noProof/>
                 <w:webHidden/>
-                <w:lang w:val="sk-SK"/>
-              </w:rPr>
-              <w:instrText xml:space="preserve"> PAGEREF _Toc189060949 \h </w:instrText>
-            </w:r>
-            <w:r>
-              <w:rPr>
-                <w:noProof/>
-                <w:webHidden/>
-                <w:lang w:val="sk-SK"/>
-              </w:rPr>
-            </w:r>
-            <w:r>
-              <w:rPr>
-                <w:noProof/>
-                <w:webHidden/>
-                <w:lang w:val="sk-SK"/>
+              </w:rPr>
+              <w:instrText xml:space="preserve"> PAGEREF _Toc189249673 \h </w:instrText>
+            </w:r>
+            <w:r>
+              <w:rPr>
+                <w:noProof/>
+                <w:webHidden/>
+              </w:rPr>
+            </w:r>
+            <w:r>
+              <w:rPr>
+                <w:noProof/>
+                <w:webHidden/>
               </w:rPr>
               <w:fldChar w:fldCharType="separate"/>
             </w:r>
@@ -757,7 +745,6 @@
               <w:rPr>
                 <w:noProof/>
                 <w:webHidden/>
-                <w:lang w:val="sk-SK"/>
               </w:rPr>
               <w:t>3</w:t>
             </w:r>
@@ -765,7 +752,6 @@
               <w:rPr>
                 <w:noProof/>
                 <w:webHidden/>
-                <w:lang w:val="sk-SK"/>
               </w:rPr>
               <w:fldChar w:fldCharType="end"/>
             </w:r>
@@ -789,7 +775,7 @@
               <w14:ligatures w14:val="standardContextual"/>
             </w:rPr>
           </w:pPr>
-          <w:hyperlink w:anchor="_Toc189060950" w:history="1">
+          <w:hyperlink w:anchor="_Toc189249674" w:history="1">
             <w:r>
               <w:rPr>
                 <w:rStyle w:val="Hypertextovprepojenie"/>
@@ -797,21 +783,95 @@
                 <w:noProof/>
                 <w:lang w:val="sk-SK"/>
               </w:rPr>
-              <w:t>Návrh samostatných častí problému</w:t>
-            </w:r>
-            <w:r>
-              <w:rPr>
-                <w:noProof/>
-                <w:webHidden/>
+              <w:t>Návrh samostatných častí programu</w:t>
+            </w:r>
+            <w:r>
+              <w:rPr>
+                <w:noProof/>
+                <w:webHidden/>
+              </w:rPr>
+              <w:tab/>
+            </w:r>
+            <w:r>
+              <w:rPr>
+                <w:noProof/>
+                <w:webHidden/>
+              </w:rPr>
+              <w:fldChar w:fldCharType="begin"/>
+            </w:r>
+            <w:r>
+              <w:rPr>
+                <w:noProof/>
+                <w:webHidden/>
+              </w:rPr>
+              <w:instrText xml:space="preserve"> PAGEREF _Toc189249674 \h </w:instrText>
+            </w:r>
+            <w:r>
+              <w:rPr>
+                <w:noProof/>
+                <w:webHidden/>
+              </w:rPr>
+            </w:r>
+            <w:r>
+              <w:rPr>
+                <w:noProof/>
+                <w:webHidden/>
+              </w:rPr>
+              <w:fldChar w:fldCharType="separate"/>
+            </w:r>
+            <w:r>
+              <w:rPr>
+                <w:noProof/>
+                <w:webHidden/>
+              </w:rPr>
+              <w:t>4</w:t>
+            </w:r>
+            <w:r>
+              <w:rPr>
+                <w:noProof/>
+                <w:webHidden/>
+              </w:rPr>
+              <w:fldChar w:fldCharType="end"/>
+            </w:r>
+          </w:hyperlink>
+        </w:p>
+        <w:p>
+          <w:pPr>
+            <w:pStyle w:val="Obsah2"/>
+            <w:tabs>
+              <w:tab w:val="right" w:leader="dot" w:pos="8630"/>
+            </w:tabs>
+            <w:rPr>
+              <w:smallCaps w:val="0"/>
+              <w:noProof/>
+              <w:kern w:val="2"/>
+              <w:sz w:val="24"/>
+              <w:szCs w:val="24"/>
+              <w:lang w:val="sk-SK" w:eastAsia="sk-SK"/>
+              <w14:ligatures w14:val="standardContextual"/>
+            </w:rPr>
+          </w:pPr>
+          <w:hyperlink w:anchor="_Toc189249675" w:history="1">
+            <w:r>
+              <w:rPr>
+                <w:rStyle w:val="Hypertextovprepojenie"/>
+                <w:rFonts w:ascii="Aptos" w:hAnsi="Aptos"/>
+                <w:noProof/>
                 <w:lang w:val="sk-SK"/>
               </w:rPr>
+              <w:t>Riešenie problému hľadania beziérovej krivky</w:t>
+            </w:r>
+            <w:r>
+              <w:rPr>
+                <w:noProof/>
+                <w:webHidden/>
+              </w:rPr>
               <w:tab/>
             </w:r>
             <w:r>
               <w:rPr>
                 <w:noProof/>
                 <w:webHidden/>
-                <w:lang w:val="sk-SK"/>
               </w:rPr>
               <w:fldChar w:fldCharType="begin"/>
             </w:r>
@@ -819,22 +879,19 @@
               <w:rPr>
                 <w:noProof/>
                 <w:webHidden/>
-                <w:lang w:val="sk-SK"/>
-              </w:rPr>
-              <w:instrText xml:space="preserve"> PAGEREF _Toc189060950 \h </w:instrText>
-            </w:r>
-            <w:r>
-              <w:rPr>
-                <w:noProof/>
-                <w:webHidden/>
-                <w:lang w:val="sk-SK"/>
-              </w:rPr>
-            </w:r>
-            <w:r>
-              <w:rPr>
-                <w:noProof/>
-                <w:webHidden/>
-                <w:lang w:val="sk-SK"/>
+              </w:rPr>
+              <w:instrText xml:space="preserve"> PAGEREF _Toc189249675 \h </w:instrText>
+            </w:r>
+            <w:r>
+              <w:rPr>
+                <w:noProof/>
+                <w:webHidden/>
+              </w:rPr>
+            </w:r>
+            <w:r>
+              <w:rPr>
+                <w:noProof/>
+                <w:webHidden/>
               </w:rPr>
               <w:fldChar w:fldCharType="separate"/>
             </w:r>
@@ -842,7 +899,6 @@
               <w:rPr>
                 <w:noProof/>
                 <w:webHidden/>
-                <w:lang w:val="sk-SK"/>
               </w:rPr>
               <w:t>4</w:t>
             </w:r>
@@ -850,7 +906,6 @@
               <w:rPr>
                 <w:noProof/>
                 <w:webHidden/>
-                <w:lang w:val="sk-SK"/>
               </w:rPr>
               <w:fldChar w:fldCharType="end"/>
             </w:r>
@@ -874,7 +929,7 @@
               <w14:ligatures w14:val="standardContextual"/>
             </w:rPr>
           </w:pPr>
-          <w:hyperlink w:anchor="_Toc189060951" w:history="1">
+          <w:hyperlink w:anchor="_Toc189249676" w:history="1">
             <w:r>
               <w:rPr>
                 <w:rStyle w:val="Hypertextovprepojenie"/>
@@ -882,60 +937,510 @@
                 <w:noProof/>
                 <w:lang w:val="sk-SK"/>
               </w:rPr>
-              <w:t>Štruktúra programu – UML, popis jednotlivých častí, použitie externých knižníc</w:t>
-            </w:r>
-            <w:r>
-              <w:rPr>
-                <w:noProof/>
-                <w:webHidden/>
+              <w:t>Štruktúra programu</w:t>
+            </w:r>
+            <w:r>
+              <w:rPr>
+                <w:noProof/>
+                <w:webHidden/>
+              </w:rPr>
+              <w:tab/>
+            </w:r>
+            <w:r>
+              <w:rPr>
+                <w:noProof/>
+                <w:webHidden/>
+              </w:rPr>
+              <w:fldChar w:fldCharType="begin"/>
+            </w:r>
+            <w:r>
+              <w:rPr>
+                <w:noProof/>
+                <w:webHidden/>
+              </w:rPr>
+              <w:instrText xml:space="preserve"> PAGEREF _Toc189249676 \h </w:instrText>
+            </w:r>
+            <w:r>
+              <w:rPr>
+                <w:noProof/>
+                <w:webHidden/>
+              </w:rPr>
+            </w:r>
+            <w:r>
+              <w:rPr>
+                <w:noProof/>
+                <w:webHidden/>
+              </w:rPr>
+              <w:fldChar w:fldCharType="separate"/>
+            </w:r>
+            <w:r>
+              <w:rPr>
+                <w:noProof/>
+                <w:webHidden/>
+              </w:rPr>
+              <w:t>5</w:t>
+            </w:r>
+            <w:r>
+              <w:rPr>
+                <w:noProof/>
+                <w:webHidden/>
+              </w:rPr>
+              <w:fldChar w:fldCharType="end"/>
+            </w:r>
+          </w:hyperlink>
+        </w:p>
+        <w:p>
+          <w:pPr>
+            <w:pStyle w:val="Obsah2"/>
+            <w:tabs>
+              <w:tab w:val="right" w:leader="dot" w:pos="8630"/>
+            </w:tabs>
+            <w:rPr>
+              <w:smallCaps w:val="0"/>
+              <w:noProof/>
+              <w:kern w:val="2"/>
+              <w:sz w:val="24"/>
+              <w:szCs w:val="24"/>
+              <w:lang w:val="sk-SK" w:eastAsia="sk-SK"/>
+              <w14:ligatures w14:val="standardContextual"/>
+            </w:rPr>
+          </w:pPr>
+          <w:hyperlink w:anchor="_Toc189249677" w:history="1">
+            <w:r>
+              <w:rPr>
+                <w:rStyle w:val="Hypertextovprepojenie"/>
+                <w:rFonts w:ascii="Aptos" w:hAnsi="Aptos"/>
+                <w:noProof/>
                 <w:lang w:val="sk-SK"/>
               </w:rPr>
+              <w:t>Modul PGViewer</w:t>
+            </w:r>
+            <w:r>
+              <w:rPr>
+                <w:noProof/>
+                <w:webHidden/>
+              </w:rPr>
               <w:tab/>
             </w:r>
             <w:r>
               <w:rPr>
                 <w:noProof/>
                 <w:webHidden/>
+              </w:rPr>
+              <w:fldChar w:fldCharType="begin"/>
+            </w:r>
+            <w:r>
+              <w:rPr>
+                <w:noProof/>
+                <w:webHidden/>
+              </w:rPr>
+              <w:instrText xml:space="preserve"> PAGEREF _Toc189249677 \h </w:instrText>
+            </w:r>
+            <w:r>
+              <w:rPr>
+                <w:noProof/>
+                <w:webHidden/>
+              </w:rPr>
+            </w:r>
+            <w:r>
+              <w:rPr>
+                <w:noProof/>
+                <w:webHidden/>
+              </w:rPr>
+              <w:fldChar w:fldCharType="separate"/>
+            </w:r>
+            <w:r>
+              <w:rPr>
+                <w:noProof/>
+                <w:webHidden/>
+              </w:rPr>
+              <w:t>5</w:t>
+            </w:r>
+            <w:r>
+              <w:rPr>
+                <w:noProof/>
+                <w:webHidden/>
+              </w:rPr>
+              <w:fldChar w:fldCharType="end"/>
+            </w:r>
+          </w:hyperlink>
+        </w:p>
+        <w:p>
+          <w:pPr>
+            <w:pStyle w:val="Obsah2"/>
+            <w:tabs>
+              <w:tab w:val="right" w:leader="dot" w:pos="8630"/>
+            </w:tabs>
+            <w:rPr>
+              <w:smallCaps w:val="0"/>
+              <w:noProof/>
+              <w:kern w:val="2"/>
+              <w:sz w:val="24"/>
+              <w:szCs w:val="24"/>
+              <w:lang w:val="sk-SK" w:eastAsia="sk-SK"/>
+              <w14:ligatures w14:val="standardContextual"/>
+            </w:rPr>
+          </w:pPr>
+          <w:hyperlink w:anchor="_Toc189249678" w:history="1">
+            <w:r>
+              <w:rPr>
+                <w:rStyle w:val="Hypertextovprepojenie"/>
+                <w:rFonts w:ascii="Aptos" w:hAnsi="Aptos"/>
+                <w:noProof/>
                 <w:lang w:val="sk-SK"/>
               </w:rPr>
+              <w:t>Modul PGraphicsLib</w:t>
+            </w:r>
+            <w:r>
+              <w:rPr>
+                <w:noProof/>
+                <w:webHidden/>
+              </w:rPr>
+              <w:tab/>
+            </w:r>
+            <w:r>
+              <w:rPr>
+                <w:noProof/>
+                <w:webHidden/>
+              </w:rPr>
               <w:fldChar w:fldCharType="begin"/>
             </w:r>
             <w:r>
               <w:rPr>
                 <w:noProof/>
                 <w:webHidden/>
+              </w:rPr>
+              <w:instrText xml:space="preserve"> PAGEREF _Toc189249678 \h </w:instrText>
+            </w:r>
+            <w:r>
+              <w:rPr>
+                <w:noProof/>
+                <w:webHidden/>
+              </w:rPr>
+            </w:r>
+            <w:r>
+              <w:rPr>
+                <w:noProof/>
+                <w:webHidden/>
+              </w:rPr>
+              <w:fldChar w:fldCharType="separate"/>
+            </w:r>
+            <w:r>
+              <w:rPr>
+                <w:noProof/>
+                <w:webHidden/>
+              </w:rPr>
+              <w:t>5</w:t>
+            </w:r>
+            <w:r>
+              <w:rPr>
+                <w:noProof/>
+                <w:webHidden/>
+              </w:rPr>
+              <w:fldChar w:fldCharType="end"/>
+            </w:r>
+          </w:hyperlink>
+        </w:p>
+        <w:p>
+          <w:pPr>
+            <w:pStyle w:val="Obsah3"/>
+            <w:tabs>
+              <w:tab w:val="right" w:leader="dot" w:pos="8630"/>
+            </w:tabs>
+            <w:rPr>
+              <w:i w:val="0"/>
+              <w:iCs w:val="0"/>
+              <w:noProof/>
+              <w:kern w:val="2"/>
+              <w:sz w:val="24"/>
+              <w:szCs w:val="24"/>
+              <w:lang w:val="sk-SK" w:eastAsia="sk-SK"/>
+              <w14:ligatures w14:val="standardContextual"/>
+            </w:rPr>
+          </w:pPr>
+          <w:hyperlink w:anchor="_Toc189249679" w:history="1">
+            <w:r>
+              <w:rPr>
+                <w:rStyle w:val="Hypertextovprepojenie"/>
+                <w:rFonts w:ascii="Aptos" w:hAnsi="Aptos"/>
+                <w:noProof/>
                 <w:lang w:val="sk-SK"/>
               </w:rPr>
-              <w:instrText xml:space="preserve"> PAGEREF _Toc189060951 \h </w:instrText>
-            </w:r>
-            <w:r>
-              <w:rPr>
-                <w:noProof/>
-                <w:webHidden/>
+              <w:t>Diagram tried modulu PGraphicsLib</w:t>
+            </w:r>
+            <w:r>
+              <w:rPr>
+                <w:noProof/>
+                <w:webHidden/>
+              </w:rPr>
+              <w:tab/>
+            </w:r>
+            <w:r>
+              <w:rPr>
+                <w:noProof/>
+                <w:webHidden/>
+              </w:rPr>
+              <w:fldChar w:fldCharType="begin"/>
+            </w:r>
+            <w:r>
+              <w:rPr>
+                <w:noProof/>
+                <w:webHidden/>
+              </w:rPr>
+              <w:instrText xml:space="preserve"> PAGEREF _Toc189249679 \h </w:instrText>
+            </w:r>
+            <w:r>
+              <w:rPr>
+                <w:noProof/>
+                <w:webHidden/>
+              </w:rPr>
+            </w:r>
+            <w:r>
+              <w:rPr>
+                <w:noProof/>
+                <w:webHidden/>
+              </w:rPr>
+              <w:fldChar w:fldCharType="separate"/>
+            </w:r>
+            <w:r>
+              <w:rPr>
+                <w:noProof/>
+                <w:webHidden/>
+              </w:rPr>
+              <w:t>5</w:t>
+            </w:r>
+            <w:r>
+              <w:rPr>
+                <w:noProof/>
+                <w:webHidden/>
+              </w:rPr>
+              <w:fldChar w:fldCharType="end"/>
+            </w:r>
+          </w:hyperlink>
+        </w:p>
+        <w:p>
+          <w:pPr>
+            <w:pStyle w:val="Obsah2"/>
+            <w:tabs>
+              <w:tab w:val="right" w:leader="dot" w:pos="8630"/>
+            </w:tabs>
+            <w:rPr>
+              <w:smallCaps w:val="0"/>
+              <w:noProof/>
+              <w:kern w:val="2"/>
+              <w:sz w:val="24"/>
+              <w:szCs w:val="24"/>
+              <w:lang w:val="sk-SK" w:eastAsia="sk-SK"/>
+              <w14:ligatures w14:val="standardContextual"/>
+            </w:rPr>
+          </w:pPr>
+          <w:hyperlink w:anchor="_Toc189249680" w:history="1">
+            <w:r>
+              <w:rPr>
+                <w:rStyle w:val="Hypertextovprepojenie"/>
+                <w:rFonts w:ascii="Aptos" w:hAnsi="Aptos"/>
+                <w:noProof/>
                 <w:lang w:val="sk-SK"/>
               </w:rPr>
-            </w:r>
-            <w:r>
-              <w:rPr>
-                <w:noProof/>
-                <w:webHidden/>
+              <w:t>Modul PGTester</w:t>
+            </w:r>
+            <w:r>
+              <w:rPr>
+                <w:noProof/>
+                <w:webHidden/>
+              </w:rPr>
+              <w:tab/>
+            </w:r>
+            <w:r>
+              <w:rPr>
+                <w:noProof/>
+                <w:webHidden/>
+              </w:rPr>
+              <w:fldChar w:fldCharType="begin"/>
+            </w:r>
+            <w:r>
+              <w:rPr>
+                <w:noProof/>
+                <w:webHidden/>
+              </w:rPr>
+              <w:instrText xml:space="preserve"> PAGEREF _Toc189249680 \h </w:instrText>
+            </w:r>
+            <w:r>
+              <w:rPr>
+                <w:noProof/>
+                <w:webHidden/>
+              </w:rPr>
+            </w:r>
+            <w:r>
+              <w:rPr>
+                <w:noProof/>
+                <w:webHidden/>
+              </w:rPr>
+              <w:fldChar w:fldCharType="separate"/>
+            </w:r>
+            <w:r>
+              <w:rPr>
+                <w:noProof/>
+                <w:webHidden/>
+              </w:rPr>
+              <w:t>5</w:t>
+            </w:r>
+            <w:r>
+              <w:rPr>
+                <w:noProof/>
+                <w:webHidden/>
+              </w:rPr>
+              <w:fldChar w:fldCharType="end"/>
+            </w:r>
+          </w:hyperlink>
+        </w:p>
+        <w:p>
+          <w:pPr>
+            <w:pStyle w:val="Obsah2"/>
+            <w:tabs>
+              <w:tab w:val="right" w:leader="dot" w:pos="8630"/>
+            </w:tabs>
+            <w:rPr>
+              <w:smallCaps w:val="0"/>
+              <w:noProof/>
+              <w:kern w:val="2"/>
+              <w:sz w:val="24"/>
+              <w:szCs w:val="24"/>
+              <w:lang w:val="sk-SK" w:eastAsia="sk-SK"/>
+              <w14:ligatures w14:val="standardContextual"/>
+            </w:rPr>
+          </w:pPr>
+          <w:hyperlink w:anchor="_Toc189249681" w:history="1">
+            <w:r>
+              <w:rPr>
+                <w:rStyle w:val="Hypertextovprepojenie"/>
+                <w:rFonts w:ascii="Aptos" w:hAnsi="Aptos"/>
+                <w:noProof/>
                 <w:lang w:val="sk-SK"/>
               </w:rPr>
+              <w:t>Možnosti testov</w:t>
+            </w:r>
+            <w:r>
+              <w:rPr>
+                <w:noProof/>
+                <w:webHidden/>
+              </w:rPr>
+              <w:tab/>
+            </w:r>
+            <w:r>
+              <w:rPr>
+                <w:noProof/>
+                <w:webHidden/>
+              </w:rPr>
+              <w:fldChar w:fldCharType="begin"/>
+            </w:r>
+            <w:r>
+              <w:rPr>
+                <w:noProof/>
+                <w:webHidden/>
+              </w:rPr>
+              <w:instrText xml:space="preserve"> PAGEREF _Toc189249681 \h </w:instrText>
+            </w:r>
+            <w:r>
+              <w:rPr>
+                <w:noProof/>
+                <w:webHidden/>
+              </w:rPr>
+            </w:r>
+            <w:r>
+              <w:rPr>
+                <w:noProof/>
+                <w:webHidden/>
+              </w:rPr>
               <w:fldChar w:fldCharType="separate"/>
             </w:r>
             <w:r>
               <w:rPr>
                 <w:noProof/>
                 <w:webHidden/>
+              </w:rPr>
+              <w:t>5</w:t>
+            </w:r>
+            <w:r>
+              <w:rPr>
+                <w:noProof/>
+                <w:webHidden/>
+              </w:rPr>
+              <w:fldChar w:fldCharType="end"/>
+            </w:r>
+          </w:hyperlink>
+        </w:p>
+        <w:p>
+          <w:pPr>
+            <w:pStyle w:val="Obsah2"/>
+            <w:tabs>
+              <w:tab w:val="right" w:leader="dot" w:pos="8630"/>
+            </w:tabs>
+            <w:rPr>
+              <w:smallCaps w:val="0"/>
+              <w:noProof/>
+              <w:kern w:val="2"/>
+              <w:sz w:val="24"/>
+              <w:szCs w:val="24"/>
+              <w:lang w:val="sk-SK" w:eastAsia="sk-SK"/>
+              <w14:ligatures w14:val="standardContextual"/>
+            </w:rPr>
+          </w:pPr>
+          <w:hyperlink w:anchor="_Toc189249682" w:history="1">
+            <w:r>
+              <w:rPr>
+                <w:rStyle w:val="Hypertextovprepojenie"/>
+                <w:rFonts w:ascii="Aptos" w:hAnsi="Aptos"/>
+                <w:noProof/>
                 <w:lang w:val="sk-SK"/>
               </w:rPr>
-              <w:t>4</w:t>
-            </w:r>
-            <w:r>
-              <w:rPr>
-                <w:noProof/>
-                <w:webHidden/>
-                <w:lang w:val="sk-SK"/>
+              <w:t>Externé knižnice</w:t>
+            </w:r>
+            <w:r>
+              <w:rPr>
+                <w:noProof/>
+                <w:webHidden/>
+              </w:rPr>
+              <w:tab/>
+            </w:r>
+            <w:r>
+              <w:rPr>
+                <w:noProof/>
+                <w:webHidden/>
+              </w:rPr>
+              <w:fldChar w:fldCharType="begin"/>
+            </w:r>
+            <w:r>
+              <w:rPr>
+                <w:noProof/>
+                <w:webHidden/>
+              </w:rPr>
+              <w:instrText xml:space="preserve"> PAGEREF _Toc189249682 \h </w:instrText>
+            </w:r>
+            <w:r>
+              <w:rPr>
+                <w:noProof/>
+                <w:webHidden/>
+              </w:rPr>
+            </w:r>
+            <w:r>
+              <w:rPr>
+                <w:noProof/>
+                <w:webHidden/>
+              </w:rPr>
+              <w:fldChar w:fldCharType="separate"/>
+            </w:r>
+            <w:r>
+              <w:rPr>
+                <w:noProof/>
+                <w:webHidden/>
+              </w:rPr>
+              <w:t>6</w:t>
+            </w:r>
+            <w:r>
+              <w:rPr>
+                <w:noProof/>
+                <w:webHidden/>
               </w:rPr>
               <w:fldChar w:fldCharType="end"/>
             </w:r>
@@ -959,7 +1464,7 @@
               <w14:ligatures w14:val="standardContextual"/>
             </w:rPr>
           </w:pPr>
-          <w:hyperlink w:anchor="_Toc189060952" w:history="1">
+          <w:hyperlink w:anchor="_Toc189249683" w:history="1">
             <w:r>
               <w:rPr>
                 <w:rStyle w:val="Hypertextovprepojenie"/>
@@ -973,7 +1478,6 @@
               <w:rPr>
                 <w:noProof/>
                 <w:webHidden/>
-                <w:lang w:val="sk-SK"/>
               </w:rPr>
               <w:tab/>
             </w:r>
@@ -981,7 +1485,6 @@
               <w:rPr>
                 <w:noProof/>
                 <w:webHidden/>
-                <w:lang w:val="sk-SK"/>
               </w:rPr>
               <w:fldChar w:fldCharType="begin"/>
             </w:r>
@@ -989,22 +1492,19 @@
               <w:rPr>
                 <w:noProof/>
                 <w:webHidden/>
-                <w:lang w:val="sk-SK"/>
-              </w:rPr>
-              <w:instrText xml:space="preserve"> PAGEREF _Toc189060952 \h </w:instrText>
-            </w:r>
-            <w:r>
-              <w:rPr>
-                <w:noProof/>
-                <w:webHidden/>
-                <w:lang w:val="sk-SK"/>
-              </w:rPr>
-            </w:r>
-            <w:r>
-              <w:rPr>
-                <w:noProof/>
-                <w:webHidden/>
-                <w:lang w:val="sk-SK"/>
+              </w:rPr>
+              <w:instrText xml:space="preserve"> PAGEREF _Toc189249683 \h </w:instrText>
+            </w:r>
+            <w:r>
+              <w:rPr>
+                <w:noProof/>
+                <w:webHidden/>
+              </w:rPr>
+            </w:r>
+            <w:r>
+              <w:rPr>
+                <w:noProof/>
+                <w:webHidden/>
               </w:rPr>
               <w:fldChar w:fldCharType="separate"/>
             </w:r>
@@ -1012,15 +1512,13 @@
               <w:rPr>
                 <w:noProof/>
                 <w:webHidden/>
-                <w:lang w:val="sk-SK"/>
-              </w:rPr>
-              <w:t>5</w:t>
-            </w:r>
-            <w:r>
-              <w:rPr>
-                <w:noProof/>
-                <w:webHidden/>
-                <w:lang w:val="sk-SK"/>
+              </w:rPr>
+              <w:t>7</w:t>
+            </w:r>
+            <w:r>
+              <w:rPr>
+                <w:noProof/>
+                <w:webHidden/>
               </w:rPr>
               <w:fldChar w:fldCharType="end"/>
             </w:r>
@@ -1044,7 +1542,7 @@
               <w14:ligatures w14:val="standardContextual"/>
             </w:rPr>
           </w:pPr>
-          <w:hyperlink w:anchor="_Toc189060953" w:history="1">
+          <w:hyperlink w:anchor="_Toc189249684" w:history="1">
             <w:r>
               <w:rPr>
                 <w:rStyle w:val="Hypertextovprepojenie"/>
@@ -1058,7 +1556,6 @@
               <w:rPr>
                 <w:noProof/>
                 <w:webHidden/>
-                <w:lang w:val="sk-SK"/>
               </w:rPr>
               <w:tab/>
             </w:r>
@@ -1066,7 +1563,6 @@
               <w:rPr>
                 <w:noProof/>
                 <w:webHidden/>
-                <w:lang w:val="sk-SK"/>
               </w:rPr>
               <w:fldChar w:fldCharType="begin"/>
             </w:r>
@@ -1074,22 +1570,19 @@
               <w:rPr>
                 <w:noProof/>
                 <w:webHidden/>
-                <w:lang w:val="sk-SK"/>
-              </w:rPr>
-              <w:instrText xml:space="preserve"> PAGEREF _Toc189060953 \h </w:instrText>
-            </w:r>
-            <w:r>
-              <w:rPr>
-                <w:noProof/>
-                <w:webHidden/>
-                <w:lang w:val="sk-SK"/>
-              </w:rPr>
-            </w:r>
-            <w:r>
-              <w:rPr>
-                <w:noProof/>
-                <w:webHidden/>
-                <w:lang w:val="sk-SK"/>
+              </w:rPr>
+              <w:instrText xml:space="preserve"> PAGEREF _Toc189249684 \h </w:instrText>
+            </w:r>
+            <w:r>
+              <w:rPr>
+                <w:noProof/>
+                <w:webHidden/>
+              </w:rPr>
+            </w:r>
+            <w:r>
+              <w:rPr>
+                <w:noProof/>
+                <w:webHidden/>
               </w:rPr>
               <w:fldChar w:fldCharType="separate"/>
             </w:r>
@@ -1097,15 +1590,13 @@
               <w:rPr>
                 <w:noProof/>
                 <w:webHidden/>
-                <w:lang w:val="sk-SK"/>
-              </w:rPr>
-              <w:t>6</w:t>
-            </w:r>
-            <w:r>
-              <w:rPr>
-                <w:noProof/>
-                <w:webHidden/>
-                <w:lang w:val="sk-SK"/>
+              </w:rPr>
+              <w:t>8</w:t>
+            </w:r>
+            <w:r>
+              <w:rPr>
+                <w:noProof/>
+                <w:webHidden/>
               </w:rPr>
               <w:fldChar w:fldCharType="end"/>
             </w:r>
@@ -1166,7 +1657,7 @@
           <w:lang w:val="sk-SK"/>
         </w:rPr>
       </w:pPr>
-      <w:bookmarkStart w:id="0" w:name="_Toc189060948"/>
+      <w:bookmarkStart w:id="0" w:name="_Toc189249672"/>
       <w:r>
         <w:rPr>
           <w:rFonts w:ascii="Aptos" w:hAnsi="Aptos"/>
@@ -1280,8 +1771,6 @@
       <w:r>
         <w:rPr>
           <w:rFonts w:ascii="Aptos" w:hAnsi="Aptos"/>
-          <w:b/>
-          <w:bCs/>
           <w:lang w:val="sk-SK"/>
         </w:rPr>
         <w:t>.NET 8.0</w:t>
@@ -1296,18 +1785,9 @@
       <w:r>
         <w:rPr>
           <w:rFonts w:ascii="Aptos" w:hAnsi="Aptos"/>
-          <w:b/>
-          <w:bCs/>
-          <w:lang w:val="sk-SK"/>
-        </w:rPr>
-        <w:t>C#</w:t>
-      </w:r>
-      <w:r>
-        <w:rPr>
-          <w:rFonts w:ascii="Aptos" w:hAnsi="Aptos"/>
-          <w:lang w:val="sk-SK"/>
-        </w:rPr>
-        <w:t>.</w:t>
+          <w:lang w:val="sk-SK"/>
+        </w:rPr>
+        <w:t>C#.</w:t>
       </w:r>
       <w:r>
         <w:rPr>
@@ -1326,7 +1806,7 @@
           <w:lang w:val="sk-SK"/>
         </w:rPr>
       </w:pPr>
-      <w:bookmarkStart w:id="1" w:name="_Toc189060949"/>
+      <w:bookmarkStart w:id="1" w:name="_Toc189249673"/>
       <w:r>
         <w:rPr>
           <w:rFonts w:ascii="Aptos" w:hAnsi="Aptos"/>
@@ -1436,8 +1916,75 @@
           <w:rFonts w:ascii="Aptos" w:hAnsi="Aptos"/>
           <w:lang w:val="sk-SK"/>
         </w:rPr>
-        <w:t xml:space="preserve">. Každý súbor obsahuje obrázok – na ňom sa nachádza čierna čiara na bielom pozadí. </w:t>
-      </w:r>
+        <w:t>. Každý súbor obsahuje obrázok</w:t>
+      </w:r>
+      <w:r>
+        <w:rPr>
+          <w:rFonts w:ascii="Aptos" w:hAnsi="Aptos"/>
+          <w:lang w:val="sk-SK"/>
+        </w:rPr>
+        <w:t xml:space="preserve"> veľkosti 512 x 512</w:t>
+      </w:r>
+      <w:r>
+        <w:rPr>
+          <w:rFonts w:ascii="Aptos" w:hAnsi="Aptos"/>
+          <w:lang w:val="sk-SK"/>
+        </w:rPr>
+        <w:t xml:space="preserve"> – na ňom sa nachádza čierna čiara na bielom pozadí. </w:t>
+      </w:r>
+      <w:r>
+        <w:rPr>
+          <w:rFonts w:ascii="Aptos" w:hAnsi="Aptos"/>
+          <w:lang w:val="sk-SK"/>
+        </w:rPr>
+        <w:t xml:space="preserve">Taktiež bolo poskytnutých niekoľko </w:t>
+      </w:r>
+      <w:r>
+        <w:rPr>
+          <w:rFonts w:ascii="Aptos" w:hAnsi="Aptos"/>
+          <w:lang w:val="sk-SK"/>
+        </w:rPr>
+        <w:t xml:space="preserve">podobných </w:t>
+      </w:r>
+      <w:r>
+        <w:rPr>
+          <w:rFonts w:ascii="Aptos" w:hAnsi="Aptos"/>
+          <w:lang w:val="sk-SK"/>
+        </w:rPr>
+        <w:t>obrázkov</w:t>
+      </w:r>
+      <w:r>
+        <w:rPr>
+          <w:rFonts w:ascii="Aptos" w:hAnsi="Aptos"/>
+          <w:lang w:val="sk-SK"/>
+        </w:rPr>
+        <w:t>, avšak</w:t>
+      </w:r>
+      <w:r>
+        <w:rPr>
+          <w:rFonts w:ascii="Aptos" w:hAnsi="Aptos"/>
+          <w:lang w:val="sk-SK"/>
+        </w:rPr>
+        <w:t xml:space="preserve"> veľkosti 640 x 480. Na týchto obrázkoch bolo testované cyklické spracovanie.</w:t>
+      </w:r>
+    </w:p>
+    <w:p>
+      <w:pPr>
+        <w:jc w:val="both"/>
+        <w:rPr>
+          <w:rFonts w:ascii="Aptos" w:hAnsi="Aptos"/>
+          <w:lang w:val="sk-SK"/>
+        </w:rPr>
+      </w:pPr>
+    </w:p>
+    <w:p>
+      <w:pPr>
+        <w:jc w:val="both"/>
+        <w:rPr>
+          <w:rFonts w:ascii="Aptos" w:hAnsi="Aptos"/>
+          <w:lang w:val="sk-SK"/>
+        </w:rPr>
+      </w:pPr>
     </w:p>
     <w:p>
       <w:pPr>
@@ -1476,14 +2023,21 @@
           <w:lang w:val="sk-SK"/>
         </w:rPr>
       </w:pPr>
-      <w:bookmarkStart w:id="2" w:name="_Toc189060950"/>
+      <w:bookmarkStart w:id="2" w:name="_Toc189249674"/>
       <w:r>
         <w:rPr>
           <w:rFonts w:ascii="Aptos" w:hAnsi="Aptos"/>
           <w:lang w:val="sk-SK"/>
         </w:rPr>
         <w:lastRenderedPageBreak/>
-        <w:t>Návrh samostatných častí problému</w:t>
+        <w:t xml:space="preserve">Návrh samostatných častí </w:t>
+      </w:r>
+      <w:r>
+        <w:rPr>
+          <w:rFonts w:ascii="Aptos" w:hAnsi="Aptos"/>
+          <w:lang w:val="sk-SK"/>
+        </w:rPr>
+        <w:t>programu</w:t>
       </w:r>
       <w:bookmarkEnd w:id="2"/>
     </w:p>
@@ -1500,17 +2054,713 @@
           <w:rFonts w:ascii="Aptos" w:hAnsi="Aptos"/>
           <w:lang w:val="sk-SK"/>
         </w:rPr>
-        <w:t>sdfsdfsdfsdfs</w:t>
-      </w:r>
-    </w:p>
-    <w:p>
-      <w:pPr>
-        <w:jc w:val="both"/>
-        <w:rPr>
-          <w:rFonts w:ascii="Aptos" w:hAnsi="Aptos"/>
-          <w:lang w:val="sk-SK"/>
-        </w:rPr>
-      </w:pPr>
+        <w:t>Práca</w:t>
+      </w:r>
+      <w:r>
+        <w:rPr>
+          <w:rFonts w:ascii="Aptos" w:hAnsi="Aptos"/>
+          <w:lang w:val="sk-SK"/>
+        </w:rPr>
+        <w:t xml:space="preserve"> bol</w:t>
+      </w:r>
+      <w:r>
+        <w:rPr>
+          <w:rFonts w:ascii="Aptos" w:hAnsi="Aptos"/>
+          <w:lang w:val="sk-SK"/>
+        </w:rPr>
+        <w:t>a</w:t>
+      </w:r>
+      <w:r>
+        <w:rPr>
+          <w:rFonts w:ascii="Aptos" w:hAnsi="Aptos"/>
+          <w:lang w:val="sk-SK"/>
+        </w:rPr>
+        <w:t xml:space="preserve"> implementovan</w:t>
+      </w:r>
+      <w:r>
+        <w:rPr>
+          <w:rFonts w:ascii="Aptos" w:hAnsi="Aptos"/>
+          <w:lang w:val="sk-SK"/>
+        </w:rPr>
+        <w:t>á</w:t>
+      </w:r>
+      <w:r>
+        <w:rPr>
+          <w:rFonts w:ascii="Aptos" w:hAnsi="Aptos"/>
+          <w:lang w:val="sk-SK"/>
+        </w:rPr>
+        <w:t xml:space="preserve"> v programovacom jazyku </w:t>
+      </w:r>
+      <w:r>
+        <w:rPr>
+          <w:rFonts w:ascii="Aptos" w:hAnsi="Aptos"/>
+          <w:b/>
+          <w:bCs/>
+          <w:lang w:val="sk-SK"/>
+        </w:rPr>
+        <w:t>C</w:t>
+      </w:r>
+      <w:r>
+        <w:rPr>
+          <w:rFonts w:ascii="Aptos" w:hAnsi="Aptos"/>
+          <w:b/>
+          <w:bCs/>
+        </w:rPr>
+        <w:t>#</w:t>
+      </w:r>
+      <w:r>
+        <w:rPr>
+          <w:rFonts w:ascii="Aptos" w:hAnsi="Aptos"/>
+          <w:lang w:val="sk-SK"/>
+        </w:rPr>
+        <w:t xml:space="preserve"> na platforme </w:t>
+      </w:r>
+      <w:r>
+        <w:rPr>
+          <w:rFonts w:ascii="Aptos" w:hAnsi="Aptos"/>
+          <w:b/>
+          <w:bCs/>
+          <w:lang w:val="sk-SK"/>
+        </w:rPr>
+        <w:t>.NET 8.0</w:t>
+      </w:r>
+      <w:r>
+        <w:rPr>
+          <w:rFonts w:ascii="Aptos" w:hAnsi="Aptos"/>
+          <w:lang w:val="sk-SK"/>
+        </w:rPr>
+        <w:t xml:space="preserve"> a bol vyvíjaný vo vývojom prostredí Visual Studio 2022, podľa požiadaviek</w:t>
+      </w:r>
+      <w:r>
+        <w:rPr>
+          <w:rFonts w:ascii="Aptos" w:hAnsi="Aptos"/>
+          <w:lang w:val="sk-SK"/>
+        </w:rPr>
+        <w:t xml:space="preserve"> zadania</w:t>
+      </w:r>
+      <w:r>
+        <w:rPr>
+          <w:rFonts w:ascii="Aptos" w:hAnsi="Aptos"/>
+          <w:lang w:val="sk-SK"/>
+        </w:rPr>
+        <w:t xml:space="preserve">. </w:t>
+      </w:r>
+    </w:p>
+    <w:p>
+      <w:pPr>
+        <w:jc w:val="both"/>
+        <w:rPr>
+          <w:rFonts w:ascii="Aptos" w:hAnsi="Aptos"/>
+          <w:lang w:val="sk-SK"/>
+        </w:rPr>
+      </w:pPr>
+      <w:r>
+        <w:rPr>
+          <w:rFonts w:ascii="Aptos" w:hAnsi="Aptos"/>
+          <w:lang w:val="sk-SK"/>
+        </w:rPr>
+        <w:t xml:space="preserve">Obsahuje </w:t>
+      </w:r>
+      <w:r>
+        <w:rPr>
+          <w:rFonts w:ascii="Aptos" w:hAnsi="Aptos"/>
+          <w:lang w:val="sk-SK"/>
+        </w:rPr>
+        <w:t xml:space="preserve">program s </w:t>
+      </w:r>
+      <w:r>
+        <w:rPr>
+          <w:rFonts w:ascii="Aptos" w:hAnsi="Aptos"/>
+          <w:u w:val="single"/>
+          <w:lang w:val="sk-SK"/>
+        </w:rPr>
+        <w:t>grafick</w:t>
+      </w:r>
+      <w:r>
+        <w:rPr>
+          <w:rFonts w:ascii="Aptos" w:hAnsi="Aptos"/>
+          <w:u w:val="single"/>
+          <w:lang w:val="sk-SK"/>
+        </w:rPr>
+        <w:t>ým</w:t>
+      </w:r>
+      <w:r>
+        <w:rPr>
+          <w:rFonts w:ascii="Aptos" w:hAnsi="Aptos"/>
+          <w:lang w:val="sk-SK"/>
+        </w:rPr>
+        <w:t xml:space="preserve"> rozhran</w:t>
+      </w:r>
+      <w:r>
+        <w:rPr>
+          <w:rFonts w:ascii="Aptos" w:hAnsi="Aptos"/>
+          <w:lang w:val="sk-SK"/>
+        </w:rPr>
+        <w:t>ím</w:t>
+      </w:r>
+      <w:r>
+        <w:rPr>
+          <w:rFonts w:ascii="Aptos" w:hAnsi="Aptos"/>
+          <w:lang w:val="sk-SK"/>
+        </w:rPr>
+        <w:t xml:space="preserve"> pre načítanie a zobrazenie obrázkov typu YUV420,</w:t>
+      </w:r>
+      <w:r>
+        <w:rPr>
+          <w:rFonts w:ascii="Aptos" w:hAnsi="Aptos"/>
+          <w:lang w:val="sk-SK"/>
+        </w:rPr>
+        <w:t xml:space="preserve"> </w:t>
+      </w:r>
+      <w:r>
+        <w:rPr>
+          <w:rFonts w:ascii="Aptos" w:hAnsi="Aptos"/>
+          <w:lang w:val="sk-SK"/>
+        </w:rPr>
+        <w:t xml:space="preserve">poskytuje aj rôzne možnosti ich úpravy pomocou implementovaných operácií. Ďalej obsahuje  </w:t>
+      </w:r>
+      <w:r>
+        <w:rPr>
+          <w:rFonts w:ascii="Aptos" w:hAnsi="Aptos"/>
+          <w:lang w:val="sk-SK"/>
+        </w:rPr>
+        <w:t xml:space="preserve">aj </w:t>
+      </w:r>
+      <w:r>
+        <w:rPr>
+          <w:rFonts w:ascii="Aptos" w:hAnsi="Aptos"/>
+          <w:lang w:val="sk-SK"/>
+        </w:rPr>
+        <w:t xml:space="preserve">jednoduché </w:t>
+      </w:r>
+      <w:r>
+        <w:rPr>
+          <w:rFonts w:ascii="Aptos" w:hAnsi="Aptos"/>
+          <w:u w:val="single"/>
+          <w:lang w:val="sk-SK"/>
+        </w:rPr>
+        <w:t>konzolové</w:t>
+      </w:r>
+      <w:r>
+        <w:rPr>
+          <w:rFonts w:ascii="Aptos" w:hAnsi="Aptos"/>
+          <w:lang w:val="sk-SK"/>
+        </w:rPr>
+        <w:t xml:space="preserve"> rozhranie pre testovanie rýchlostí jednotlivých algoritmov, či už jednotlivo, alebo aj cyklicky.</w:t>
+      </w:r>
+      <w:r>
+        <w:rPr>
+          <w:rFonts w:ascii="Aptos" w:hAnsi="Aptos"/>
+          <w:lang w:val="sk-SK"/>
+        </w:rPr>
+        <w:t xml:space="preserve"> Tieto dva programy využívajú spoločnú </w:t>
+      </w:r>
+      <w:r>
+        <w:rPr>
+          <w:rFonts w:ascii="Aptos" w:hAnsi="Aptos"/>
+          <w:u w:val="single"/>
+          <w:lang w:val="sk-SK"/>
+        </w:rPr>
+        <w:t>knižnicu</w:t>
+      </w:r>
+      <w:r>
+        <w:rPr>
+          <w:rFonts w:ascii="Aptos" w:hAnsi="Aptos"/>
+          <w:lang w:val="sk-SK"/>
+        </w:rPr>
+        <w:t xml:space="preserve">, v ktorej sú algoritmy implementované. Práca teda obsahuje dokopy 3 moduly – </w:t>
+      </w:r>
+      <w:r>
+        <w:rPr>
+          <w:rFonts w:ascii="Aptos" w:hAnsi="Aptos"/>
+          <w:b/>
+          <w:bCs/>
+          <w:i/>
+          <w:iCs/>
+          <w:lang w:val="sk-SK"/>
+        </w:rPr>
+        <w:t>PGViewer</w:t>
+      </w:r>
+      <w:r>
+        <w:rPr>
+          <w:rFonts w:ascii="Aptos" w:hAnsi="Aptos"/>
+          <w:lang w:val="sk-SK"/>
+        </w:rPr>
+        <w:t xml:space="preserve"> (GUI), </w:t>
+      </w:r>
+      <w:r>
+        <w:rPr>
+          <w:rFonts w:ascii="Aptos" w:hAnsi="Aptos"/>
+          <w:b/>
+          <w:bCs/>
+          <w:i/>
+          <w:iCs/>
+          <w:lang w:val="sk-SK"/>
+        </w:rPr>
+        <w:t>PGraphicsLib</w:t>
+      </w:r>
+      <w:r>
+        <w:rPr>
+          <w:rFonts w:ascii="Aptos" w:hAnsi="Aptos"/>
+          <w:lang w:val="sk-SK"/>
+        </w:rPr>
+        <w:t xml:space="preserve"> (DLL), </w:t>
+      </w:r>
+      <w:r>
+        <w:rPr>
+          <w:rFonts w:ascii="Aptos" w:hAnsi="Aptos"/>
+          <w:b/>
+          <w:bCs/>
+          <w:i/>
+          <w:iCs/>
+          <w:lang w:val="sk-SK"/>
+        </w:rPr>
+        <w:t>PGTester</w:t>
+      </w:r>
+      <w:r>
+        <w:rPr>
+          <w:rFonts w:ascii="Aptos" w:hAnsi="Aptos"/>
+          <w:lang w:val="sk-SK"/>
+        </w:rPr>
+        <w:t xml:space="preserve"> (CLI).</w:t>
+      </w:r>
+      <w:r>
+        <w:rPr>
+          <w:rFonts w:ascii="Aptos" w:hAnsi="Aptos"/>
+          <w:lang w:val="sk-SK"/>
+        </w:rPr>
+        <w:t xml:space="preserve"> Prepojenie týchto </w:t>
+      </w:r>
+      <w:proofErr w:type="spellStart"/>
+      <w:r>
+        <w:rPr>
+          <w:rFonts w:ascii="Aptos" w:hAnsi="Aptos"/>
+          <w:lang w:val="sk-SK"/>
+        </w:rPr>
+        <w:t>modulov</w:t>
+      </w:r>
+      <w:proofErr w:type="spellEnd"/>
+      <w:r>
+        <w:rPr>
+          <w:rFonts w:ascii="Aptos" w:hAnsi="Aptos"/>
+          <w:lang w:val="sk-SK"/>
+        </w:rPr>
+        <w:t xml:space="preserve"> je možné vidieť v nasledovnom diagrame.</w:t>
+      </w:r>
+    </w:p>
+    <w:p>
+      <w:pPr>
+        <w:jc w:val="both"/>
+        <w:rPr>
+          <w:rFonts w:ascii="Aptos" w:hAnsi="Aptos"/>
+          <w:lang w:val="sk-SK"/>
+        </w:rPr>
+      </w:pPr>
+    </w:p>
+    <w:p>
+      <w:pPr>
+        <w:keepNext/>
+        <w:jc w:val="center"/>
+        <w:rPr>
+          <w:rFonts w:ascii="Aptos" w:hAnsi="Aptos"/>
+        </w:rPr>
+      </w:pPr>
+      <w:r>
+        <w:rPr>
+          <w:rFonts w:ascii="Aptos" w:hAnsi="Aptos"/>
+          <w:noProof/>
+          <w:lang w:val="sk-SK"/>
+        </w:rPr>
+        <w:drawing>
+          <wp:inline distT="0" distB="0" distL="0" distR="0" wp14:anchorId="2A981E3E" wp14:editId="5F6B6CCF">
+            <wp:extent cx="3013166" cy="1506583"/>
+            <wp:effectExtent l="0" t="0" r="0" b="5080"/>
+            <wp:docPr id="2094329918" name="Obrázok 1" descr="Obrázok, na ktorom je text, vizitka, snímka obrazovky, písmo&#10;&#10;Obsah vygenerovaný umelou inteligenciou môže byť nesprávny."/>
+            <wp:cNvGraphicFramePr>
+              <a:graphicFrameLocks xmlns:a="http://schemas.openxmlformats.org/drawingml/2006/main" noChangeAspect="1"/>
+            </wp:cNvGraphicFramePr>
+            <a:graphic xmlns:a="http://schemas.openxmlformats.org/drawingml/2006/main">
+              <a:graphicData uri="http://schemas.openxmlformats.org/drawingml/2006/picture">
+                <pic:pic xmlns:pic="http://schemas.openxmlformats.org/drawingml/2006/picture">
+                  <pic:nvPicPr>
+                    <pic:cNvPr id="2094329918" name="Obrázok 1" descr="Obrázok, na ktorom je text, vizitka, snímka obrazovky, písmo&#10;&#10;Obsah vygenerovaný umelou inteligenciou môže byť nesprávny."/>
+                    <pic:cNvPicPr/>
+                  </pic:nvPicPr>
+                  <pic:blipFill>
+                    <a:blip r:embed="rId8"/>
+                    <a:stretch>
+                      <a:fillRect/>
+                    </a:stretch>
+                  </pic:blipFill>
+                  <pic:spPr>
+                    <a:xfrm>
+                      <a:off x="0" y="0"/>
+                      <a:ext cx="3046770" cy="1523385"/>
+                    </a:xfrm>
+                    <a:prstGeom prst="rect">
+                      <a:avLst/>
+                    </a:prstGeom>
+                  </pic:spPr>
+                </pic:pic>
+              </a:graphicData>
+            </a:graphic>
+          </wp:inline>
+        </w:drawing>
+      </w:r>
+    </w:p>
+    <w:p>
+      <w:pPr>
+        <w:pStyle w:val="Popis"/>
+        <w:jc w:val="center"/>
+        <w:rPr>
+          <w:rFonts w:ascii="Aptos" w:hAnsi="Aptos"/>
+          <w:lang w:val="sk-SK"/>
+        </w:rPr>
+      </w:pPr>
+      <w:r>
+        <w:rPr>
+          <w:rFonts w:ascii="Aptos" w:hAnsi="Aptos"/>
+        </w:rPr>
+        <w:t xml:space="preserve">Obrázok </w:t>
+      </w:r>
+      <w:r>
+        <w:rPr>
+          <w:rFonts w:ascii="Aptos" w:hAnsi="Aptos"/>
+        </w:rPr>
+        <w:fldChar w:fldCharType="begin"/>
+      </w:r>
+      <w:r>
+        <w:rPr>
+          <w:rFonts w:ascii="Aptos" w:hAnsi="Aptos"/>
+        </w:rPr>
+        <w:instrText xml:space="preserve"> SEQ Obrázok \* ARABIC </w:instrText>
+      </w:r>
+      <w:r>
+        <w:rPr>
+          <w:rFonts w:ascii="Aptos" w:hAnsi="Aptos"/>
+        </w:rPr>
+        <w:fldChar w:fldCharType="separate"/>
+      </w:r>
+      <w:r>
+        <w:rPr>
+          <w:rFonts w:ascii="Aptos" w:hAnsi="Aptos"/>
+          <w:noProof/>
+        </w:rPr>
+        <w:t>1</w:t>
+      </w:r>
+      <w:r>
+        <w:rPr>
+          <w:rFonts w:ascii="Aptos" w:hAnsi="Aptos"/>
+        </w:rPr>
+        <w:fldChar w:fldCharType="end"/>
+      </w:r>
+      <w:r>
+        <w:rPr>
+          <w:rFonts w:ascii="Aptos" w:hAnsi="Aptos"/>
+        </w:rPr>
+        <w:t xml:space="preserve"> Diagram modulov</w:t>
+      </w:r>
+    </w:p>
+    <w:p>
+      <w:pPr>
+        <w:pStyle w:val="Nadpis2"/>
+        <w:rPr>
+          <w:rFonts w:ascii="Aptos" w:hAnsi="Aptos"/>
+          <w:lang w:val="sk-SK"/>
+        </w:rPr>
+      </w:pPr>
+      <w:bookmarkStart w:id="3" w:name="_Toc189249675"/>
+      <w:r>
+        <w:rPr>
+          <w:rFonts w:ascii="Aptos" w:hAnsi="Aptos"/>
+          <w:lang w:val="sk-SK"/>
+        </w:rPr>
+        <w:t>Riešenie problému hľadania beziérovej krivky</w:t>
+      </w:r>
+      <w:bookmarkEnd w:id="3"/>
+    </w:p>
+    <w:p>
+      <w:pPr>
+        <w:jc w:val="both"/>
+        <w:rPr>
+          <w:rFonts w:ascii="Aptos" w:hAnsi="Aptos"/>
+          <w:lang w:val="sk-SK"/>
+        </w:rPr>
+      </w:pPr>
+      <w:r>
+        <w:rPr>
+          <w:rFonts w:ascii="Aptos" w:hAnsi="Aptos"/>
+          <w:lang w:val="sk-SK"/>
+        </w:rPr>
+        <w:t xml:space="preserve">V tejto práci je cieľom zo vstupného súboru dostať ako výstup beziérovu krivku, ktorá bude čo najlepšie opisovať čiernu čiaru obsiahnutú v dátových súboroch. </w:t>
+      </w:r>
+    </w:p>
+    <w:p>
+      <w:pPr>
+        <w:jc w:val="both"/>
+        <w:rPr>
+          <w:rFonts w:ascii="Aptos" w:hAnsi="Aptos"/>
+          <w:lang w:val="sk-SK"/>
+        </w:rPr>
+      </w:pPr>
+    </w:p>
+    <w:p>
+      <w:pPr>
+        <w:jc w:val="both"/>
+        <w:rPr>
+          <w:rFonts w:ascii="Aptos" w:hAnsi="Aptos"/>
+          <w:lang w:val="sk-SK"/>
+        </w:rPr>
+      </w:pPr>
+      <w:r>
+        <w:rPr>
+          <w:rFonts w:ascii="Aptos" w:hAnsi="Aptos"/>
+          <w:lang w:val="sk-SK"/>
+        </w:rPr>
+        <w:t>Algoritmus je nasledovný:</w:t>
+      </w:r>
+    </w:p>
+    <w:p>
+      <w:pPr>
+        <w:pStyle w:val="Odsekzoznamu"/>
+        <w:numPr>
+          <w:ilvl w:val="0"/>
+          <w:numId w:val="6"/>
+        </w:numPr>
+        <w:jc w:val="both"/>
+        <w:rPr>
+          <w:rFonts w:ascii="Aptos" w:hAnsi="Aptos"/>
+          <w:lang w:val="sk-SK"/>
+        </w:rPr>
+      </w:pPr>
+      <w:r>
+        <w:rPr>
+          <w:rFonts w:ascii="Aptos" w:hAnsi="Aptos"/>
+          <w:b/>
+          <w:bCs/>
+          <w:lang w:val="sk-SK"/>
+        </w:rPr>
+        <w:t>Načítanie</w:t>
+      </w:r>
+      <w:r>
+        <w:rPr>
+          <w:rFonts w:ascii="Aptos" w:hAnsi="Aptos"/>
+          <w:lang w:val="sk-SK"/>
+        </w:rPr>
+        <w:t xml:space="preserve"> dátového súboru formátu YUV420. Tento obrázok obsahuje čiernu čiaru na pozadí, ktoré je odlišné od čiernej – biele, odtiene šedej.</w:t>
+      </w:r>
+    </w:p>
+    <w:p>
+      <w:pPr>
+        <w:pStyle w:val="Odsekzoznamu"/>
+        <w:jc w:val="both"/>
+        <w:rPr>
+          <w:rFonts w:ascii="Aptos" w:hAnsi="Aptos"/>
+          <w:lang w:val="sk-SK"/>
+        </w:rPr>
+      </w:pPr>
+      <w:r>
+        <w:rPr>
+          <w:rFonts w:ascii="Aptos" w:hAnsi="Aptos"/>
+          <w:lang w:val="sk-SK"/>
+        </w:rPr>
+        <w:t>Je možné načítať len niektoré časti obrázka, pre zrýchlenie trvania algoritmu, napr. stačí prečítať každý 10. riadok.</w:t>
+      </w:r>
+    </w:p>
+    <w:p>
+      <w:pPr>
+        <w:pStyle w:val="Odsekzoznamu"/>
+        <w:numPr>
+          <w:ilvl w:val="0"/>
+          <w:numId w:val="6"/>
+        </w:numPr>
+        <w:jc w:val="both"/>
+        <w:rPr>
+          <w:rFonts w:ascii="Aptos" w:hAnsi="Aptos"/>
+          <w:lang w:val="sk-SK"/>
+        </w:rPr>
+      </w:pPr>
+      <w:r>
+        <w:rPr>
+          <w:rFonts w:ascii="Aptos" w:hAnsi="Aptos"/>
+          <w:lang w:val="sk-SK"/>
+        </w:rPr>
+        <w:t xml:space="preserve">Vykonanie </w:t>
+      </w:r>
+      <w:r>
+        <w:rPr>
+          <w:rFonts w:ascii="Aptos" w:hAnsi="Aptos"/>
+          <w:b/>
+          <w:bCs/>
+          <w:lang w:val="sk-SK"/>
+        </w:rPr>
+        <w:t>filtrácie</w:t>
+      </w:r>
+      <w:r>
+        <w:rPr>
+          <w:rFonts w:ascii="Aptos" w:hAnsi="Aptos"/>
+          <w:lang w:val="sk-SK"/>
+        </w:rPr>
+        <w:t xml:space="preserve"> pomocou Gaussového algoritmu. Tento krok sa nemusí vykonať, avšak je dobré ho zahrnúť, pretože obrázky môžu obsahovať istý šum, ktorý vďaka tomuto kroku odfiltrujeme. Taktiež vďaka tomu zanedbáme nepotrebné detaily.</w:t>
+      </w:r>
+    </w:p>
+    <w:p>
+      <w:pPr>
+        <w:pStyle w:val="Odsekzoznamu"/>
+        <w:numPr>
+          <w:ilvl w:val="0"/>
+          <w:numId w:val="6"/>
+        </w:numPr>
+        <w:jc w:val="both"/>
+        <w:rPr>
+          <w:rFonts w:ascii="Aptos" w:hAnsi="Aptos"/>
+          <w:lang w:val="sk-SK"/>
+        </w:rPr>
+      </w:pPr>
+      <w:r>
+        <w:rPr>
+          <w:rFonts w:ascii="Aptos" w:hAnsi="Aptos"/>
+          <w:lang w:val="sk-SK"/>
+        </w:rPr>
+        <w:t xml:space="preserve">Binarizácia obrázka na čiernu a bielu farbu pomocou </w:t>
+      </w:r>
+      <w:r>
+        <w:rPr>
+          <w:rFonts w:ascii="Aptos" w:hAnsi="Aptos"/>
+          <w:b/>
+          <w:bCs/>
+          <w:lang w:val="sk-SK"/>
+        </w:rPr>
+        <w:t>prahovania</w:t>
+      </w:r>
+      <w:r>
+        <w:rPr>
+          <w:rFonts w:ascii="Aptos" w:hAnsi="Aptos"/>
+          <w:lang w:val="sk-SK"/>
+        </w:rPr>
+        <w:t xml:space="preserve">. Pre výpočet prahu je v práci implementovaný aj Otsu prah, ale v mojom testovaní nebol tak </w:t>
+      </w:r>
+      <w:r>
+        <w:rPr>
+          <w:rFonts w:ascii="Aptos" w:hAnsi="Aptos"/>
+          <w:lang w:val="sk-SK"/>
+        </w:rPr>
+        <w:t xml:space="preserve">dobrý, ako jednoduché </w:t>
+      </w:r>
+      <w:r>
+        <w:rPr>
+          <w:rFonts w:ascii="Aptos" w:hAnsi="Aptos"/>
+          <w:b/>
+          <w:bCs/>
+          <w:lang w:val="sk-SK"/>
+        </w:rPr>
+        <w:t>priemerné</w:t>
+      </w:r>
+      <w:r>
+        <w:rPr>
+          <w:rFonts w:ascii="Aptos" w:hAnsi="Aptos"/>
+          <w:lang w:val="sk-SK"/>
+        </w:rPr>
+        <w:t xml:space="preserve"> prahovanie.</w:t>
+      </w:r>
+    </w:p>
+    <w:p>
+      <w:pPr>
+        <w:pStyle w:val="Odsekzoznamu"/>
+        <w:numPr>
+          <w:ilvl w:val="0"/>
+          <w:numId w:val="6"/>
+        </w:numPr>
+        <w:jc w:val="both"/>
+        <w:rPr>
+          <w:rFonts w:ascii="Aptos" w:hAnsi="Aptos"/>
+          <w:lang w:val="sk-SK"/>
+        </w:rPr>
+      </w:pPr>
+      <w:r>
+        <w:rPr>
+          <w:rFonts w:ascii="Aptos" w:hAnsi="Aptos"/>
+          <w:lang w:val="sk-SK"/>
+        </w:rPr>
+        <w:t xml:space="preserve">Hľadanie </w:t>
+      </w:r>
+      <w:r>
+        <w:rPr>
+          <w:rFonts w:ascii="Aptos" w:hAnsi="Aptos"/>
+          <w:b/>
+          <w:bCs/>
+          <w:lang w:val="sk-SK"/>
+        </w:rPr>
+        <w:t>stredu</w:t>
+      </w:r>
+      <w:r>
+        <w:rPr>
+          <w:rFonts w:ascii="Aptos" w:hAnsi="Aptos"/>
+          <w:lang w:val="sk-SK"/>
+        </w:rPr>
+        <w:t xml:space="preserve"> čiary. Tento stred čiary sa po predošlých operáciách hľadá pomerne ľahko, nakoľko v ideálnom prípade máme biele pozadie a čiernu čiaru – tak stačí len nájsť súradnice čiernych pixelov a vziať ich stred. Takto </w:t>
+      </w:r>
+      <w:r>
+        <w:rPr>
+          <w:rFonts w:ascii="Aptos" w:hAnsi="Aptos"/>
+          <w:lang w:val="sk-SK"/>
+        </w:rPr>
+        <w:lastRenderedPageBreak/>
+        <w:t>to spravíme pre každý (alebo každý n-tý) riadok. Niektoré z týchto bodov nám budú popisovať výslednú beziérovu krivku.</w:t>
+      </w:r>
+    </w:p>
+    <w:p>
+      <w:pPr>
+        <w:pStyle w:val="Odsekzoznamu"/>
+        <w:numPr>
+          <w:ilvl w:val="0"/>
+          <w:numId w:val="6"/>
+        </w:numPr>
+        <w:jc w:val="both"/>
+        <w:rPr>
+          <w:rFonts w:ascii="Aptos" w:hAnsi="Aptos"/>
+          <w:lang w:val="sk-SK"/>
+        </w:rPr>
+      </w:pPr>
+      <w:r>
+        <w:rPr>
+          <w:rFonts w:ascii="Aptos" w:hAnsi="Aptos"/>
+          <w:lang w:val="sk-SK"/>
+        </w:rPr>
+        <w:t xml:space="preserve">Nakoniec sa z bodov vyberie začiatok a koniec – tie nám budú pevne definovať začiatok a koniec beziérovej krivky. K nim sa vyberú ešte dva kontrolné body, ktoré budú určovať tvar </w:t>
+      </w:r>
+      <w:r>
+        <w:rPr>
+          <w:rFonts w:ascii="Aptos" w:hAnsi="Aptos"/>
+          <w:b/>
+          <w:bCs/>
+          <w:lang w:val="sk-SK"/>
+        </w:rPr>
+        <w:t>beziérovej</w:t>
+      </w:r>
+      <w:r>
+        <w:rPr>
+          <w:rFonts w:ascii="Aptos" w:hAnsi="Aptos"/>
+          <w:lang w:val="sk-SK"/>
+        </w:rPr>
+        <w:t xml:space="preserve"> </w:t>
+      </w:r>
+      <w:r>
+        <w:rPr>
+          <w:rFonts w:ascii="Aptos" w:hAnsi="Aptos"/>
+          <w:b/>
+          <w:bCs/>
+          <w:lang w:val="sk-SK"/>
+        </w:rPr>
+        <w:t>krivky</w:t>
+      </w:r>
+      <w:r>
+        <w:rPr>
+          <w:rFonts w:ascii="Aptos" w:hAnsi="Aptos"/>
+          <w:lang w:val="sk-SK"/>
+        </w:rPr>
+        <w:t>.</w:t>
+      </w:r>
     </w:p>
     <w:p>
       <w:pPr>
@@ -1521,30 +2771,1594 @@
           <w:lang w:val="sk-SK"/>
         </w:rPr>
       </w:pPr>
-      <w:bookmarkStart w:id="3" w:name="_Toc189060951"/>
-      <w:r>
-        <w:rPr>
-          <w:rFonts w:ascii="Aptos" w:hAnsi="Aptos"/>
-          <w:lang w:val="sk-SK"/>
-        </w:rPr>
-        <w:t>Štruktúra programu – UML, popis jednotlivých častí, použitie externých knižníc</w:t>
-      </w:r>
-      <w:bookmarkEnd w:id="3"/>
-    </w:p>
-    <w:p>
-      <w:pPr>
-        <w:jc w:val="both"/>
-        <w:rPr>
-          <w:rFonts w:ascii="Aptos" w:hAnsi="Aptos"/>
-          <w:lang w:val="sk-SK"/>
-        </w:rPr>
-      </w:pPr>
-      <w:r>
-        <w:rPr>
-          <w:rFonts w:ascii="Aptos" w:hAnsi="Aptos"/>
-          <w:lang w:val="sk-SK"/>
-        </w:rPr>
-        <w:t>fdsfdsfsdf</w:t>
+      <w:bookmarkStart w:id="4" w:name="_Toc189249676"/>
+      <w:r>
+        <w:rPr>
+          <w:rFonts w:ascii="Aptos" w:hAnsi="Aptos"/>
+          <w:lang w:val="sk-SK"/>
+        </w:rPr>
+        <w:t>Štruktúra programu</w:t>
+      </w:r>
+      <w:bookmarkEnd w:id="4"/>
+    </w:p>
+    <w:p>
+      <w:pPr>
+        <w:rPr>
+          <w:rFonts w:ascii="Aptos" w:hAnsi="Aptos" w:cs="Aparajita"/>
+          <w:lang w:val="sk-SK"/>
+        </w:rPr>
+      </w:pPr>
+      <w:bookmarkStart w:id="5" w:name="_Toc189249677"/>
+      <w:r>
+        <w:rPr>
+          <w:rFonts w:ascii="Aptos" w:hAnsi="Aptos" w:cs="Aparajita"/>
+          <w:lang w:val="sk-SK"/>
+        </w:rPr>
+        <w:t>Odovzdaný repozitár obsahuje nasledovné priečinky:</w:t>
+      </w:r>
+    </w:p>
+    <w:p>
+      <w:pPr>
+        <w:pStyle w:val="Odsekzoznamu"/>
+        <w:numPr>
+          <w:ilvl w:val="0"/>
+          <w:numId w:val="9"/>
+        </w:numPr>
+        <w:rPr>
+          <w:rFonts w:ascii="Aptos" w:hAnsi="Aptos" w:cs="Aparajita"/>
+          <w:lang w:val="sk-SK"/>
+        </w:rPr>
+      </w:pPr>
+      <w:r>
+        <w:rPr>
+          <w:rFonts w:ascii="Aptos" w:hAnsi="Aptos" w:cs="Aparajita"/>
+          <w:lang w:val="sk-SK"/>
+        </w:rPr>
+        <w:t>data – obsahuje vstupné dáta (taktiež aj v prípade, že chceme nové dáta pridať, je nutné ich vkladať sem</w:t>
+      </w:r>
+      <w:r>
+        <w:rPr>
+          <w:rFonts w:ascii="Aptos" w:hAnsi="Aptos" w:cs="Aparajita"/>
+          <w:lang w:val="sk-SK"/>
+        </w:rPr>
+        <w:t>, inak sa v PGViewer nezobrazia</w:t>
+      </w:r>
+      <w:r>
+        <w:rPr>
+          <w:rFonts w:ascii="Aptos" w:hAnsi="Aptos" w:cs="Aparajita"/>
+          <w:lang w:val="sk-SK"/>
+        </w:rPr>
+        <w:t>)</w:t>
+      </w:r>
+      <w:r>
+        <w:rPr>
+          <w:rFonts w:ascii="Aptos" w:hAnsi="Aptos" w:cs="Aparajita"/>
+          <w:lang w:val="sk-SK"/>
+        </w:rPr>
+        <w:t>,</w:t>
+      </w:r>
+    </w:p>
+    <w:p>
+      <w:pPr>
+        <w:pStyle w:val="Odsekzoznamu"/>
+        <w:numPr>
+          <w:ilvl w:val="0"/>
+          <w:numId w:val="9"/>
+        </w:numPr>
+        <w:rPr>
+          <w:rFonts w:ascii="Aptos" w:hAnsi="Aptos" w:cs="Aparajita"/>
+          <w:lang w:val="sk-SK"/>
+        </w:rPr>
+      </w:pPr>
+      <w:r>
+        <w:rPr>
+          <w:rFonts w:ascii="Aptos" w:hAnsi="Aptos" w:cs="Aparajita"/>
+          <w:lang w:val="sk-SK"/>
+        </w:rPr>
+        <w:t>doc – obsahuje dokumentáciu, UML diagramy,</w:t>
+      </w:r>
+    </w:p>
+    <w:p>
+      <w:pPr>
+        <w:pStyle w:val="Odsekzoznamu"/>
+        <w:numPr>
+          <w:ilvl w:val="0"/>
+          <w:numId w:val="9"/>
+        </w:numPr>
+        <w:rPr>
+          <w:rFonts w:ascii="Aptos" w:hAnsi="Aptos" w:cs="Aparajita"/>
+          <w:lang w:val="sk-SK"/>
+        </w:rPr>
+      </w:pPr>
+      <w:r>
+        <w:rPr>
+          <w:rFonts w:ascii="Aptos" w:hAnsi="Aptos" w:cs="Aparajita"/>
+          <w:lang w:val="sk-SK"/>
+        </w:rPr>
+        <w:t>modules – obsahuje zdrojové kódy projektov</w:t>
+      </w:r>
+      <w:r>
+        <w:rPr>
+          <w:rFonts w:ascii="Aptos" w:hAnsi="Aptos" w:cs="Aparajita"/>
+          <w:lang w:val="sk-SK"/>
+        </w:rPr>
+        <w:t xml:space="preserve"> (.csproj</w:t>
+      </w:r>
+      <w:r>
+        <w:rPr>
+          <w:rFonts w:ascii="Aptos" w:hAnsi="Aptos" w:cs="Aparajita"/>
+          <w:lang w:val="sk-SK"/>
+        </w:rPr>
+        <w:t>, .cs,</w:t>
+      </w:r>
+      <w:r>
+        <w:rPr>
+          <w:rFonts w:ascii="Aptos" w:hAnsi="Aptos" w:cs="Aparajita"/>
+          <w:lang w:val="sk-SK"/>
+        </w:rPr>
+        <w:t xml:space="preserve"> </w:t>
+      </w:r>
+      <w:r>
+        <w:rPr>
+          <w:rFonts w:ascii="Aptos" w:hAnsi="Aptos" w:cs="Aparajita"/>
+          <w:lang w:val="sk-SK"/>
+        </w:rPr>
+        <w:t>...</w:t>
+      </w:r>
+      <w:r>
+        <w:rPr>
+          <w:rFonts w:ascii="Aptos" w:hAnsi="Aptos" w:cs="Aparajita"/>
+          <w:lang w:val="sk-SK"/>
+        </w:rPr>
+        <w:t>)</w:t>
+      </w:r>
+      <w:r>
+        <w:rPr>
+          <w:rFonts w:ascii="Aptos" w:hAnsi="Aptos" w:cs="Aparajita"/>
+          <w:lang w:val="sk-SK"/>
+        </w:rPr>
+        <w:t>,</w:t>
+      </w:r>
+    </w:p>
+    <w:p>
+      <w:pPr>
+        <w:pStyle w:val="Odsekzoznamu"/>
+        <w:numPr>
+          <w:ilvl w:val="0"/>
+          <w:numId w:val="9"/>
+        </w:numPr>
+        <w:rPr>
+          <w:rFonts w:ascii="Aptos" w:hAnsi="Aptos" w:cs="Aparajita"/>
+          <w:lang w:val="sk-SK"/>
+        </w:rPr>
+      </w:pPr>
+      <w:r>
+        <w:rPr>
+          <w:rFonts w:ascii="Aptos" w:hAnsi="Aptos" w:cs="Aparajita"/>
+          <w:lang w:val="sk-SK"/>
+        </w:rPr>
+        <w:t xml:space="preserve">solution – obsahuje solution </w:t>
+      </w:r>
+      <w:r>
+        <w:rPr>
+          <w:rFonts w:ascii="Aptos" w:hAnsi="Aptos" w:cs="Aparajita"/>
+          <w:lang w:val="sk-SK"/>
+        </w:rPr>
+        <w:t xml:space="preserve">(.sln) </w:t>
+      </w:r>
+      <w:r>
+        <w:rPr>
+          <w:rFonts w:ascii="Aptos" w:hAnsi="Aptos" w:cs="Aparajita"/>
+          <w:lang w:val="sk-SK"/>
+        </w:rPr>
+        <w:t>pre otvorenie projektov v prostredí VS2022</w:t>
+      </w:r>
+      <w:r>
+        <w:rPr>
+          <w:rFonts w:ascii="Aptos" w:hAnsi="Aptos" w:cs="Aparajita"/>
+          <w:lang w:val="sk-SK"/>
+        </w:rPr>
+        <w:t>.</w:t>
+      </w:r>
+    </w:p>
+    <w:p>
+      <w:pPr>
+        <w:rPr>
+          <w:rFonts w:ascii="Aptos" w:hAnsi="Aptos" w:cs="Aparajita"/>
+          <w:lang w:val="sk-SK"/>
+        </w:rPr>
+      </w:pPr>
+      <w:r>
+        <w:rPr>
+          <w:rFonts w:ascii="Aptos" w:hAnsi="Aptos" w:cs="Aparajita"/>
+          <w:lang w:val="sk-SK"/>
+        </w:rPr>
+        <w:t>Po prípadnom builde vo VS2022 pribudnú nasledovné priečinky:</w:t>
+      </w:r>
+    </w:p>
+    <w:p>
+      <w:pPr>
+        <w:pStyle w:val="Odsekzoznamu"/>
+        <w:numPr>
+          <w:ilvl w:val="0"/>
+          <w:numId w:val="10"/>
+        </w:numPr>
+        <w:rPr>
+          <w:rFonts w:ascii="Aptos" w:hAnsi="Aptos" w:cs="Aparajita"/>
+          <w:lang w:val="sk-SK"/>
+        </w:rPr>
+      </w:pPr>
+      <w:r>
+        <w:rPr>
+          <w:rFonts w:ascii="Aptos" w:hAnsi="Aptos" w:cs="Aparajita"/>
+          <w:lang w:val="sk-SK"/>
+        </w:rPr>
+        <w:t>run/run64/run_D/run64_D – obsahuje .exe binárky pre spustenie programu na základe konfigurácie</w:t>
+      </w:r>
+      <w:r>
+        <w:rPr>
+          <w:rFonts w:ascii="Aptos" w:hAnsi="Aptos" w:cs="Aparajita"/>
+          <w:lang w:val="sk-SK"/>
+        </w:rPr>
+        <w:t xml:space="preserve"> (viď nižšie),</w:t>
+      </w:r>
+    </w:p>
+    <w:p>
+      <w:pPr>
+        <w:pStyle w:val="Odsekzoznamu"/>
+        <w:numPr>
+          <w:ilvl w:val="0"/>
+          <w:numId w:val="10"/>
+        </w:numPr>
+        <w:rPr>
+          <w:rFonts w:ascii="Aptos" w:hAnsi="Aptos" w:cs="Aparajita"/>
+          <w:lang w:val="sk-SK"/>
+        </w:rPr>
+      </w:pPr>
+      <w:r>
+        <w:rPr>
+          <w:rFonts w:ascii="Aptos" w:hAnsi="Aptos" w:cs="Aparajita"/>
+          <w:lang w:val="sk-SK"/>
+        </w:rPr>
+        <w:t>tmp – dočasné súbory</w:t>
+      </w:r>
+      <w:r>
+        <w:rPr>
+          <w:rFonts w:ascii="Aptos" w:hAnsi="Aptos" w:cs="Aparajita"/>
+          <w:lang w:val="sk-SK"/>
+        </w:rPr>
+        <w:t xml:space="preserve"> (</w:t>
+      </w:r>
+      <w:r>
+        <w:rPr>
+          <w:rFonts w:ascii="Aptos" w:hAnsi="Aptos" w:cs="Aparajita"/>
+          <w:lang w:val="sk-SK"/>
+        </w:rPr>
+        <w:t>pri</w:t>
+      </w:r>
+      <w:r>
+        <w:rPr>
+          <w:rFonts w:ascii="Aptos" w:hAnsi="Aptos" w:cs="Aparajita"/>
+          <w:lang w:val="sk-SK"/>
+        </w:rPr>
+        <w:t>e</w:t>
+      </w:r>
+      <w:r>
+        <w:rPr>
+          <w:rFonts w:ascii="Aptos" w:hAnsi="Aptos" w:cs="Aparajita"/>
+          <w:lang w:val="sk-SK"/>
+        </w:rPr>
+        <w:t xml:space="preserve">činok </w:t>
+      </w:r>
+      <w:r>
+        <w:rPr>
+          <w:rFonts w:ascii="Aptos" w:hAnsi="Aptos" w:cs="Aparajita"/>
+          <w:lang w:val="sk-SK"/>
+        </w:rPr>
+        <w:t>obj)</w:t>
+      </w:r>
+      <w:r>
+        <w:rPr>
+          <w:rFonts w:ascii="Aptos" w:hAnsi="Aptos" w:cs="Aparajita"/>
+          <w:lang w:val="sk-SK"/>
+        </w:rPr>
+        <w:t>,</w:t>
+      </w:r>
+    </w:p>
+    <w:p>
+      <w:pPr>
+        <w:pStyle w:val="Odsekzoznamu"/>
+        <w:numPr>
+          <w:ilvl w:val="0"/>
+          <w:numId w:val="10"/>
+        </w:numPr>
+        <w:rPr>
+          <w:rFonts w:ascii="Aptos" w:hAnsi="Aptos" w:cs="Aparajita"/>
+          <w:lang w:val="sk-SK"/>
+        </w:rPr>
+      </w:pPr>
+      <w:r>
+        <w:rPr>
+          <w:rFonts w:ascii="Aptos" w:hAnsi="Aptos" w:cs="Aparajita"/>
+          <w:lang w:val="sk-SK"/>
+        </w:rPr>
+        <w:t>output – obsahuje výstup z testovacej aplikácie, ak sa zvolí prepínač.</w:t>
+      </w:r>
+    </w:p>
+    <w:p>
+      <w:pPr>
+        <w:rPr>
+          <w:rFonts w:ascii="Aptos" w:hAnsi="Aptos" w:cs="Aparajita"/>
+          <w:lang w:val="sk-SK"/>
+        </w:rPr>
+      </w:pPr>
+    </w:p>
+    <w:p>
+      <w:pPr>
+        <w:rPr>
+          <w:rFonts w:ascii="Aptos" w:hAnsi="Aptos" w:cs="Aparajita"/>
+          <w:lang w:val="sk-SK"/>
+        </w:rPr>
+      </w:pPr>
+      <w:r>
+        <w:rPr>
+          <w:rFonts w:ascii="Aptos" w:hAnsi="Aptos" w:cs="Aparajita"/>
+          <w:lang w:val="sk-SK"/>
+        </w:rPr>
+        <w:t xml:space="preserve">Programy je možné </w:t>
+      </w:r>
+      <w:r>
+        <w:rPr>
+          <w:rFonts w:ascii="Aptos" w:hAnsi="Aptos" w:cs="Aparajita"/>
+          <w:lang w:val="sk-SK"/>
+        </w:rPr>
+        <w:t>zbuildovať a následne spustiť</w:t>
+      </w:r>
+      <w:r>
+        <w:rPr>
+          <w:rFonts w:ascii="Aptos" w:hAnsi="Aptos" w:cs="Aparajita"/>
+          <w:lang w:val="sk-SK"/>
+        </w:rPr>
+        <w:t xml:space="preserve"> v nasledovných konfiguráciách:</w:t>
+      </w:r>
+    </w:p>
+    <w:p>
+      <w:pPr>
+        <w:pStyle w:val="Odsekzoznamu"/>
+        <w:numPr>
+          <w:ilvl w:val="0"/>
+          <w:numId w:val="11"/>
+        </w:numPr>
+        <w:rPr>
+          <w:rFonts w:ascii="Aptos" w:hAnsi="Aptos" w:cs="Aparajita"/>
+          <w:lang w:val="sk-SK"/>
+        </w:rPr>
+      </w:pPr>
+      <w:r>
+        <w:rPr>
+          <w:rFonts w:ascii="Aptos" w:hAnsi="Aptos" w:cs="Aparajita"/>
+          <w:lang w:val="sk-SK"/>
+        </w:rPr>
+        <w:t>Debug</w:t>
+      </w:r>
+    </w:p>
+    <w:p>
+      <w:pPr>
+        <w:pStyle w:val="Odsekzoznamu"/>
+        <w:numPr>
+          <w:ilvl w:val="1"/>
+          <w:numId w:val="11"/>
+        </w:numPr>
+        <w:rPr>
+          <w:rFonts w:ascii="Aptos" w:hAnsi="Aptos" w:cs="Aparajita"/>
+          <w:lang w:val="sk-SK"/>
+        </w:rPr>
+      </w:pPr>
+      <w:r>
+        <w:rPr>
+          <w:rFonts w:ascii="Aptos" w:hAnsi="Aptos" w:cs="Aparajita"/>
+          <w:lang w:val="sk-SK"/>
+        </w:rPr>
+        <w:t> x64</w:t>
+      </w:r>
+      <w:r>
+        <w:rPr>
+          <w:rFonts w:ascii="Aptos" w:hAnsi="Aptos" w:cs="Aparajita"/>
+          <w:lang w:val="sk-SK"/>
+        </w:rPr>
+        <w:t xml:space="preserve"> (</w:t>
+      </w:r>
+      <w:r>
+        <w:rPr>
+          <w:rFonts w:ascii="Aptos" w:hAnsi="Aptos" w:cs="Aparajita"/>
+          <w:lang w:val="sk-SK"/>
+        </w:rPr>
+        <w:t xml:space="preserve">priečinok </w:t>
+      </w:r>
+      <w:r>
+        <w:rPr>
+          <w:rFonts w:ascii="Aptos" w:hAnsi="Aptos" w:cs="Aparajita"/>
+          <w:lang w:val="sk-SK"/>
+        </w:rPr>
+        <w:t>run64_D)</w:t>
+      </w:r>
+    </w:p>
+    <w:p>
+      <w:pPr>
+        <w:pStyle w:val="Odsekzoznamu"/>
+        <w:numPr>
+          <w:ilvl w:val="1"/>
+          <w:numId w:val="11"/>
+        </w:numPr>
+        <w:rPr>
+          <w:rFonts w:ascii="Aptos" w:hAnsi="Aptos" w:cs="Aparajita"/>
+          <w:lang w:val="sk-SK"/>
+        </w:rPr>
+      </w:pPr>
+      <w:r>
+        <w:rPr>
+          <w:rFonts w:ascii="Aptos" w:hAnsi="Aptos" w:cs="Aparajita"/>
+          <w:lang w:val="sk-SK"/>
+        </w:rPr>
+        <w:t> x86</w:t>
+      </w:r>
+      <w:r>
+        <w:rPr>
+          <w:rFonts w:ascii="Aptos" w:hAnsi="Aptos" w:cs="Aparajita"/>
+          <w:lang w:val="sk-SK"/>
+        </w:rPr>
+        <w:t xml:space="preserve"> (</w:t>
+      </w:r>
+      <w:r>
+        <w:rPr>
+          <w:rFonts w:ascii="Aptos" w:hAnsi="Aptos" w:cs="Aparajita"/>
+          <w:lang w:val="sk-SK"/>
+        </w:rPr>
+        <w:t xml:space="preserve">priečinok </w:t>
+      </w:r>
+      <w:r>
+        <w:rPr>
+          <w:rFonts w:ascii="Aptos" w:hAnsi="Aptos" w:cs="Aparajita"/>
+          <w:lang w:val="sk-SK"/>
+        </w:rPr>
+        <w:t>run_D)</w:t>
+      </w:r>
+    </w:p>
+    <w:p>
+      <w:pPr>
+        <w:pStyle w:val="Odsekzoznamu"/>
+        <w:numPr>
+          <w:ilvl w:val="0"/>
+          <w:numId w:val="11"/>
+        </w:numPr>
+        <w:rPr>
+          <w:rFonts w:ascii="Aptos" w:hAnsi="Aptos" w:cs="Aparajita"/>
+          <w:lang w:val="sk-SK"/>
+        </w:rPr>
+      </w:pPr>
+      <w:r>
+        <w:rPr>
+          <w:rFonts w:ascii="Aptos" w:hAnsi="Aptos" w:cs="Aparajita"/>
+          <w:lang w:val="sk-SK"/>
+        </w:rPr>
+        <w:t>Release</w:t>
+      </w:r>
+      <w:r>
+        <w:rPr>
+          <w:rFonts w:ascii="Aptos" w:hAnsi="Aptos" w:cs="Aparajita"/>
+          <w:lang w:val="sk-SK"/>
+        </w:rPr>
+        <w:t xml:space="preserve"> – na </w:t>
+      </w:r>
+      <w:r>
+        <w:rPr>
+          <w:rFonts w:ascii="Aptos" w:hAnsi="Aptos" w:cs="Aparajita"/>
+          <w:lang w:val="sk-SK"/>
+        </w:rPr>
+        <w:t>tejto</w:t>
+      </w:r>
+      <w:r>
+        <w:rPr>
+          <w:rFonts w:ascii="Aptos" w:hAnsi="Aptos" w:cs="Aparajita"/>
+          <w:lang w:val="sk-SK"/>
+        </w:rPr>
+        <w:t xml:space="preserve"> sa robili testy v poslednej časti práce</w:t>
+      </w:r>
+    </w:p>
+    <w:p>
+      <w:pPr>
+        <w:pStyle w:val="Odsekzoznamu"/>
+        <w:numPr>
+          <w:ilvl w:val="1"/>
+          <w:numId w:val="11"/>
+        </w:numPr>
+        <w:rPr>
+          <w:rFonts w:ascii="Aptos" w:hAnsi="Aptos" w:cs="Aparajita"/>
+          <w:lang w:val="sk-SK"/>
+        </w:rPr>
+      </w:pPr>
+      <w:r>
+        <w:rPr>
+          <w:rFonts w:ascii="Aptos" w:hAnsi="Aptos" w:cs="Aparajita"/>
+          <w:lang w:val="sk-SK"/>
+        </w:rPr>
+        <w:t> x64</w:t>
+      </w:r>
+      <w:r>
+        <w:rPr>
+          <w:rFonts w:ascii="Aptos" w:hAnsi="Aptos" w:cs="Aparajita"/>
+          <w:lang w:val="sk-SK"/>
+        </w:rPr>
+        <w:t xml:space="preserve"> (</w:t>
+      </w:r>
+      <w:r>
+        <w:rPr>
+          <w:rFonts w:ascii="Aptos" w:hAnsi="Aptos" w:cs="Aparajita"/>
+          <w:lang w:val="sk-SK"/>
+        </w:rPr>
+        <w:t xml:space="preserve">priečinok </w:t>
+      </w:r>
+      <w:r>
+        <w:rPr>
+          <w:rFonts w:ascii="Aptos" w:hAnsi="Aptos" w:cs="Aparajita"/>
+          <w:lang w:val="sk-SK"/>
+        </w:rPr>
+        <w:t>run64)</w:t>
+      </w:r>
+    </w:p>
+    <w:p>
+      <w:pPr>
+        <w:pStyle w:val="Odsekzoznamu"/>
+        <w:numPr>
+          <w:ilvl w:val="1"/>
+          <w:numId w:val="11"/>
+        </w:numPr>
+        <w:rPr>
+          <w:rFonts w:ascii="Aptos" w:hAnsi="Aptos" w:cs="Aparajita"/>
+          <w:lang w:val="sk-SK"/>
+        </w:rPr>
+      </w:pPr>
+      <w:r>
+        <w:rPr>
+          <w:rFonts w:ascii="Aptos" w:hAnsi="Aptos" w:cs="Aparajita"/>
+          <w:lang w:val="sk-SK"/>
+        </w:rPr>
+        <w:t> x86</w:t>
+      </w:r>
+      <w:r>
+        <w:rPr>
+          <w:rFonts w:ascii="Aptos" w:hAnsi="Aptos" w:cs="Aparajita"/>
+          <w:lang w:val="sk-SK"/>
+        </w:rPr>
+        <w:t xml:space="preserve"> (</w:t>
+      </w:r>
+      <w:r>
+        <w:rPr>
+          <w:rFonts w:ascii="Aptos" w:hAnsi="Aptos" w:cs="Aparajita"/>
+          <w:lang w:val="sk-SK"/>
+        </w:rPr>
+        <w:t xml:space="preserve">priečinok </w:t>
+      </w:r>
+      <w:r>
+        <w:rPr>
+          <w:rFonts w:ascii="Aptos" w:hAnsi="Aptos" w:cs="Aparajita"/>
+          <w:lang w:val="sk-SK"/>
+        </w:rPr>
+        <w:t>run)</w:t>
+      </w:r>
+    </w:p>
+    <w:p>
+      <w:pPr>
+        <w:rPr>
+          <w:rFonts w:ascii="Aptos" w:hAnsi="Aptos" w:cs="Aparajita"/>
+          <w:lang w:val="sk-SK"/>
+        </w:rPr>
+      </w:pPr>
+    </w:p>
+    <w:p>
+      <w:pPr>
+        <w:pStyle w:val="Nadpis2"/>
+        <w:rPr>
+          <w:rFonts w:ascii="Aptos" w:hAnsi="Aptos"/>
+          <w:lang w:val="sk-SK"/>
+        </w:rPr>
+      </w:pPr>
+      <w:r>
+        <w:rPr>
+          <w:rFonts w:ascii="Aptos" w:hAnsi="Aptos"/>
+          <w:lang w:val="sk-SK"/>
+        </w:rPr>
+        <w:t>Modul</w:t>
+      </w:r>
+      <w:r>
+        <w:rPr>
+          <w:rFonts w:ascii="Aptos" w:hAnsi="Aptos"/>
+          <w:lang w:val="sk-SK"/>
+        </w:rPr>
+        <w:t xml:space="preserve"> PGViewer</w:t>
+      </w:r>
+      <w:bookmarkEnd w:id="5"/>
+    </w:p>
+    <w:p>
+      <w:pPr>
+        <w:jc w:val="both"/>
+        <w:rPr>
+          <w:rFonts w:ascii="Aptos" w:hAnsi="Aptos"/>
+          <w:lang w:val="sk-SK"/>
+        </w:rPr>
+      </w:pPr>
+      <w:r>
+        <w:rPr>
+          <w:rFonts w:ascii="Aptos" w:hAnsi="Aptos"/>
+          <w:lang w:val="sk-SK"/>
+        </w:rPr>
+        <w:t xml:space="preserve">Modul obsahuje </w:t>
+      </w:r>
+      <w:r>
+        <w:rPr>
+          <w:rFonts w:ascii="Aptos" w:hAnsi="Aptos"/>
+          <w:lang w:val="sk-SK"/>
+        </w:rPr>
+        <w:t xml:space="preserve">grafické rozhranie implementované pomocou </w:t>
+      </w:r>
+      <w:r>
+        <w:rPr>
+          <w:rFonts w:ascii="Aptos" w:hAnsi="Aptos"/>
+          <w:b/>
+          <w:bCs/>
+          <w:lang w:val="sk-SK"/>
+        </w:rPr>
+        <w:t>WinForms</w:t>
+      </w:r>
+      <w:r>
+        <w:rPr>
+          <w:rFonts w:ascii="Aptos" w:hAnsi="Aptos"/>
+          <w:lang w:val="sk-SK"/>
+        </w:rPr>
+        <w:t>, nakoľko sa s ním pracovalo na cvičeniach tohto predmetu.</w:t>
+      </w:r>
+      <w:r>
+        <w:rPr>
+          <w:rFonts w:ascii="Aptos" w:hAnsi="Aptos"/>
+          <w:lang w:val="sk-SK"/>
+        </w:rPr>
+        <w:t xml:space="preserve"> </w:t>
+      </w:r>
+    </w:p>
+    <w:p>
+      <w:pPr>
+        <w:jc w:val="both"/>
+        <w:rPr>
+          <w:rFonts w:ascii="Aptos" w:hAnsi="Aptos"/>
+          <w:lang w:val="sk-SK"/>
+        </w:rPr>
+      </w:pPr>
+    </w:p>
+    <w:p>
+      <w:pPr>
+        <w:jc w:val="center"/>
+        <w:rPr>
+          <w:rFonts w:ascii="Aptos" w:hAnsi="Aptos"/>
+          <w:lang w:val="sk-SK"/>
+        </w:rPr>
+      </w:pPr>
+      <w:r>
+        <w:rPr>
+          <w:rFonts w:ascii="Aptos" w:hAnsi="Aptos"/>
+          <w:lang w:val="sk-SK"/>
+        </w:rPr>
+        <w:t>OBR</w:t>
+      </w:r>
+      <w:r>
+        <w:rPr>
+          <w:rFonts w:ascii="Aptos" w:hAnsi="Aptos"/>
+          <w:lang w:val="sk-SK"/>
+        </w:rPr>
+        <w:t>Á</w:t>
+      </w:r>
+      <w:r>
+        <w:rPr>
+          <w:rFonts w:ascii="Aptos" w:hAnsi="Aptos"/>
+          <w:lang w:val="sk-SK"/>
+        </w:rPr>
+        <w:t xml:space="preserve">ZOK ako </w:t>
+      </w:r>
+      <w:r>
+        <w:rPr>
+          <w:rFonts w:ascii="Aptos" w:hAnsi="Aptos"/>
+          <w:lang w:val="sk-SK"/>
+        </w:rPr>
+        <w:t>vyzerá</w:t>
+      </w:r>
+      <w:r>
+        <w:rPr>
+          <w:rFonts w:ascii="Aptos" w:hAnsi="Aptos"/>
+          <w:lang w:val="sk-SK"/>
+        </w:rPr>
+        <w:t xml:space="preserve"> program</w:t>
+      </w:r>
+    </w:p>
+    <w:p>
+      <w:pPr>
+        <w:jc w:val="both"/>
+        <w:rPr>
+          <w:rFonts w:ascii="Aptos" w:hAnsi="Aptos"/>
+          <w:lang w:val="sk-SK"/>
+        </w:rPr>
+      </w:pPr>
+    </w:p>
+    <w:p>
+      <w:pPr>
+        <w:jc w:val="both"/>
+        <w:rPr>
+          <w:rFonts w:ascii="Aptos" w:hAnsi="Aptos"/>
+          <w:lang w:val="sk-SK"/>
+        </w:rPr>
+      </w:pPr>
+      <w:r>
+        <w:rPr>
+          <w:rFonts w:ascii="Aptos" w:hAnsi="Aptos"/>
+          <w:lang w:val="sk-SK"/>
+        </w:rPr>
+        <w:t xml:space="preserve">Okno obsahuje v ľavej časti </w:t>
+      </w:r>
+      <w:r>
+        <w:rPr>
+          <w:rFonts w:ascii="Aptos" w:hAnsi="Aptos"/>
+          <w:lang w:val="sk-SK"/>
+        </w:rPr>
+        <w:t>niekoľko možností:</w:t>
+      </w:r>
+    </w:p>
+    <w:p>
+      <w:pPr>
+        <w:pStyle w:val="Odsekzoznamu"/>
+        <w:numPr>
+          <w:ilvl w:val="0"/>
+          <w:numId w:val="8"/>
+        </w:numPr>
+        <w:jc w:val="both"/>
+        <w:rPr>
+          <w:rFonts w:ascii="Aptos" w:hAnsi="Aptos"/>
+          <w:lang w:val="sk-SK"/>
+        </w:rPr>
+      </w:pPr>
+      <w:r>
+        <w:rPr>
+          <w:rFonts w:ascii="Aptos" w:hAnsi="Aptos"/>
+          <w:lang w:val="sk-SK"/>
+        </w:rPr>
+        <w:t>voľba dátového súboru,</w:t>
+      </w:r>
+    </w:p>
+    <w:p>
+      <w:pPr>
+        <w:pStyle w:val="Odsekzoznamu"/>
+        <w:numPr>
+          <w:ilvl w:val="0"/>
+          <w:numId w:val="8"/>
+        </w:numPr>
+        <w:jc w:val="both"/>
+        <w:rPr>
+          <w:rFonts w:ascii="Aptos" w:hAnsi="Aptos"/>
+          <w:lang w:val="sk-SK"/>
+        </w:rPr>
+      </w:pPr>
+      <w:r>
+        <w:rPr>
+          <w:rFonts w:ascii="Aptos" w:hAnsi="Aptos"/>
+          <w:lang w:val="sk-SK"/>
+        </w:rPr>
+        <w:t>nastavenie šírky a dĺžky obrázka pre prípad iných rozmerov,</w:t>
+      </w:r>
+    </w:p>
+    <w:p>
+      <w:pPr>
+        <w:pStyle w:val="Odsekzoznamu"/>
+        <w:numPr>
+          <w:ilvl w:val="0"/>
+          <w:numId w:val="8"/>
+        </w:numPr>
+        <w:jc w:val="both"/>
+        <w:rPr>
+          <w:rFonts w:ascii="Aptos" w:hAnsi="Aptos"/>
+          <w:lang w:val="sk-SK"/>
+        </w:rPr>
+      </w:pPr>
+      <w:r>
+        <w:rPr>
+          <w:rFonts w:ascii="Aptos" w:hAnsi="Aptos"/>
+          <w:lang w:val="sk-SK"/>
+        </w:rPr>
+        <w:t>aplikovanie Gaussovho šumu s rôznym parametrom sigma (udáva mieru zašumenia),</w:t>
+      </w:r>
+    </w:p>
+    <w:p>
+      <w:pPr>
+        <w:pStyle w:val="Odsekzoznamu"/>
+        <w:numPr>
+          <w:ilvl w:val="0"/>
+          <w:numId w:val="8"/>
+        </w:numPr>
+        <w:jc w:val="both"/>
+        <w:rPr>
+          <w:rFonts w:ascii="Aptos" w:hAnsi="Aptos"/>
+          <w:lang w:val="sk-SK"/>
+        </w:rPr>
+      </w:pPr>
+      <w:r>
+        <w:rPr>
+          <w:rFonts w:ascii="Aptos" w:hAnsi="Aptos"/>
+          <w:lang w:val="sk-SK"/>
+        </w:rPr>
+        <w:t>aplikovanie tresholdingu,</w:t>
+      </w:r>
+    </w:p>
+    <w:p>
+      <w:pPr>
+        <w:pStyle w:val="Odsekzoznamu"/>
+        <w:numPr>
+          <w:ilvl w:val="0"/>
+          <w:numId w:val="8"/>
+        </w:numPr>
+        <w:jc w:val="both"/>
+        <w:rPr>
+          <w:rFonts w:ascii="Aptos" w:hAnsi="Aptos"/>
+          <w:lang w:val="sk-SK"/>
+        </w:rPr>
+      </w:pPr>
+      <w:r>
+        <w:rPr>
+          <w:rFonts w:ascii="Aptos" w:hAnsi="Aptos"/>
+          <w:lang w:val="sk-SK"/>
+        </w:rPr>
+        <w:lastRenderedPageBreak/>
+        <w:t>aplikovanie Sobel Edge Detection,</w:t>
+      </w:r>
+    </w:p>
+    <w:p>
+      <w:pPr>
+        <w:pStyle w:val="Odsekzoznamu"/>
+        <w:numPr>
+          <w:ilvl w:val="0"/>
+          <w:numId w:val="8"/>
+        </w:numPr>
+        <w:jc w:val="both"/>
+        <w:rPr>
+          <w:rFonts w:ascii="Aptos" w:hAnsi="Aptos"/>
+          <w:lang w:val="sk-SK"/>
+        </w:rPr>
+      </w:pPr>
+      <w:r>
+        <w:rPr>
+          <w:rFonts w:ascii="Aptos" w:hAnsi="Aptos"/>
+          <w:lang w:val="sk-SK"/>
+        </w:rPr>
+        <w:t>zobrazenie Beziérovej krivky,</w:t>
+      </w:r>
+    </w:p>
+    <w:p>
+      <w:pPr>
+        <w:pStyle w:val="Odsekzoznamu"/>
+        <w:numPr>
+          <w:ilvl w:val="0"/>
+          <w:numId w:val="8"/>
+        </w:numPr>
+        <w:jc w:val="both"/>
+        <w:rPr>
+          <w:rFonts w:ascii="Aptos" w:hAnsi="Aptos"/>
+          <w:lang w:val="sk-SK"/>
+        </w:rPr>
+      </w:pPr>
+      <w:r>
+        <w:rPr>
+          <w:rFonts w:ascii="Aptos" w:hAnsi="Aptos"/>
+          <w:lang w:val="sk-SK"/>
+        </w:rPr>
+        <w:t>zobrazenie histogramov obrázkov,</w:t>
+      </w:r>
+    </w:p>
+    <w:p>
+      <w:pPr>
+        <w:pStyle w:val="Odsekzoznamu"/>
+        <w:numPr>
+          <w:ilvl w:val="0"/>
+          <w:numId w:val="8"/>
+        </w:numPr>
+        <w:jc w:val="both"/>
+        <w:rPr>
+          <w:rFonts w:ascii="Aptos" w:hAnsi="Aptos"/>
+          <w:lang w:val="sk-SK"/>
+        </w:rPr>
+      </w:pPr>
+      <w:r>
+        <w:rPr>
+          <w:rFonts w:ascii="Aptos" w:hAnsi="Aptos"/>
+          <w:lang w:val="sk-SK"/>
+        </w:rPr>
+        <w:t>zobrazenie stredovej čiary čiernej čiary.</w:t>
+      </w:r>
+    </w:p>
+    <w:p>
+      <w:pPr>
+        <w:jc w:val="both"/>
+        <w:rPr>
+          <w:rFonts w:ascii="Aptos" w:hAnsi="Aptos"/>
+          <w:lang w:val="sk-SK"/>
+        </w:rPr>
+      </w:pPr>
+      <w:r>
+        <w:rPr>
+          <w:rFonts w:ascii="Aptos" w:hAnsi="Aptos"/>
+          <w:lang w:val="sk-SK"/>
+        </w:rPr>
+        <w:t xml:space="preserve">V pravej časti sa nachádza po načítaní originálny obrázok spolu s manipulovaným obrázkom, aby bolo možné ihneď porovnať rozdiely. Taktiež pod obrázkami je možné zobrazovať </w:t>
+      </w:r>
+      <w:r>
+        <w:rPr>
+          <w:rFonts w:ascii="Aptos" w:hAnsi="Aptos"/>
+          <w:lang w:val="sk-SK"/>
+        </w:rPr>
+        <w:t xml:space="preserve">ich </w:t>
+      </w:r>
+      <w:r>
+        <w:rPr>
+          <w:rFonts w:ascii="Aptos" w:hAnsi="Aptos"/>
+          <w:lang w:val="sk-SK"/>
+        </w:rPr>
+        <w:t>histogramy.</w:t>
+      </w:r>
+    </w:p>
+    <w:p>
+      <w:pPr>
+        <w:jc w:val="both"/>
+        <w:rPr>
+          <w:rFonts w:ascii="Aptos" w:hAnsi="Aptos"/>
+          <w:lang w:val="sk-SK"/>
+        </w:rPr>
+      </w:pPr>
+    </w:p>
+    <w:p>
+      <w:pPr>
+        <w:pStyle w:val="Nadpis2"/>
+        <w:rPr>
+          <w:rFonts w:ascii="Aptos" w:hAnsi="Aptos"/>
+          <w:lang w:val="sk-SK"/>
+        </w:rPr>
+      </w:pPr>
+      <w:bookmarkStart w:id="6" w:name="_Toc189249678"/>
+      <w:r>
+        <w:rPr>
+          <w:rFonts w:ascii="Aptos" w:hAnsi="Aptos"/>
+          <w:lang w:val="sk-SK"/>
+        </w:rPr>
+        <w:t>Modul</w:t>
+      </w:r>
+      <w:r>
+        <w:rPr>
+          <w:rFonts w:ascii="Aptos" w:hAnsi="Aptos"/>
+          <w:lang w:val="sk-SK"/>
+        </w:rPr>
+        <w:t xml:space="preserve"> PGraphicsLib</w:t>
+      </w:r>
+      <w:bookmarkEnd w:id="6"/>
+    </w:p>
+    <w:p>
+      <w:pPr>
+        <w:jc w:val="both"/>
+        <w:rPr>
+          <w:rFonts w:ascii="Aptos" w:hAnsi="Aptos"/>
+          <w:lang w:val="sk-SK"/>
+        </w:rPr>
+      </w:pPr>
+      <w:r>
+        <w:rPr>
+          <w:rFonts w:ascii="Aptos" w:hAnsi="Aptos"/>
+          <w:lang w:val="sk-SK"/>
+        </w:rPr>
+        <w:t>Táto knižnica obsahuje všetky implementované operácie a algoritmy pre manipuláciu s obrázkami.</w:t>
+      </w:r>
+    </w:p>
+    <w:p>
+      <w:pPr>
+        <w:jc w:val="both"/>
+        <w:rPr>
+          <w:rFonts w:ascii="Aptos" w:hAnsi="Aptos"/>
+          <w:lang w:val="sk-SK"/>
+        </w:rPr>
+      </w:pPr>
+    </w:p>
+    <w:p>
+      <w:pPr>
+        <w:pStyle w:val="Nadpis3"/>
+        <w:rPr>
+          <w:rFonts w:ascii="Aptos" w:hAnsi="Aptos"/>
+          <w:lang w:val="sk-SK"/>
+        </w:rPr>
+      </w:pPr>
+      <w:bookmarkStart w:id="7" w:name="_Toc189249679"/>
+      <w:r>
+        <w:rPr>
+          <w:rFonts w:ascii="Aptos" w:hAnsi="Aptos"/>
+          <w:lang w:val="sk-SK"/>
+        </w:rPr>
+        <w:t>Diagram tried modulu PGraphicsLib</w:t>
+      </w:r>
+      <w:bookmarkEnd w:id="7"/>
+    </w:p>
+    <w:p>
+      <w:pPr>
+        <w:jc w:val="center"/>
+        <w:rPr>
+          <w:rFonts w:ascii="Aptos" w:hAnsi="Aptos"/>
+          <w:lang w:val="sk-SK"/>
+        </w:rPr>
+      </w:pPr>
+      <w:r>
+        <w:rPr>
+          <w:rFonts w:ascii="Aptos" w:hAnsi="Aptos"/>
+          <w:lang w:val="sk-SK"/>
+        </w:rPr>
+        <w:t>UML TU</w:t>
+      </w:r>
+    </w:p>
+    <w:p>
+      <w:pPr>
+        <w:jc w:val="both"/>
+        <w:rPr>
+          <w:rFonts w:ascii="Aptos" w:hAnsi="Aptos"/>
+          <w:lang w:val="sk-SK"/>
+        </w:rPr>
+      </w:pPr>
+    </w:p>
+    <w:p>
+      <w:pPr>
+        <w:pStyle w:val="Nadpis3"/>
+        <w:rPr>
+          <w:lang w:val="sk-SK"/>
+        </w:rPr>
+      </w:pPr>
+      <w:proofErr w:type="spellStart"/>
+      <w:r>
+        <w:rPr>
+          <w:lang w:val="sk-SK"/>
+        </w:rPr>
+        <w:t>Bezier.cs</w:t>
+      </w:r>
+      <w:proofErr w:type="spellEnd"/>
+    </w:p>
+    <w:p>
+      <w:pPr>
+        <w:jc w:val="both"/>
+        <w:rPr>
+          <w:rFonts w:ascii="Aptos" w:hAnsi="Aptos"/>
+          <w:lang w:val="sk-SK"/>
+        </w:rPr>
+      </w:pPr>
+      <w:proofErr w:type="spellStart"/>
+      <w:r>
+        <w:rPr>
+          <w:rFonts w:ascii="Aptos" w:hAnsi="Aptos"/>
+          <w:lang w:val="sk-SK"/>
+        </w:rPr>
+        <w:t>dsdsds</w:t>
+      </w:r>
+      <w:proofErr w:type="spellEnd"/>
+    </w:p>
+    <w:p>
+      <w:pPr>
+        <w:jc w:val="both"/>
+        <w:rPr>
+          <w:rFonts w:ascii="Aptos" w:hAnsi="Aptos"/>
+          <w:lang w:val="sk-SK"/>
+        </w:rPr>
+      </w:pPr>
+    </w:p>
+    <w:p>
+      <w:pPr>
+        <w:pStyle w:val="Nadpis3"/>
+        <w:rPr>
+          <w:lang w:val="sk-SK"/>
+        </w:rPr>
+      </w:pPr>
+      <w:proofErr w:type="spellStart"/>
+      <w:r>
+        <w:rPr>
+          <w:lang w:val="sk-SK"/>
+        </w:rPr>
+        <w:t>Gauss.cs</w:t>
+      </w:r>
+      <w:proofErr w:type="spellEnd"/>
+    </w:p>
+    <w:p>
+      <w:pPr>
+        <w:jc w:val="both"/>
+        <w:rPr>
+          <w:rFonts w:ascii="Aptos" w:hAnsi="Aptos"/>
+          <w:lang w:val="sk-SK"/>
+        </w:rPr>
+      </w:pPr>
+      <w:proofErr w:type="spellStart"/>
+      <w:r>
+        <w:rPr>
+          <w:rFonts w:ascii="Aptos" w:hAnsi="Aptos"/>
+          <w:lang w:val="sk-SK"/>
+        </w:rPr>
+        <w:t>dsds</w:t>
+      </w:r>
+      <w:proofErr w:type="spellEnd"/>
+    </w:p>
+    <w:p>
+      <w:pPr>
+        <w:jc w:val="both"/>
+        <w:rPr>
+          <w:rFonts w:ascii="Aptos" w:hAnsi="Aptos"/>
+          <w:lang w:val="sk-SK"/>
+        </w:rPr>
+      </w:pPr>
+    </w:p>
+    <w:p>
+      <w:pPr>
+        <w:pStyle w:val="Nadpis3"/>
+        <w:rPr>
+          <w:lang w:val="sk-SK"/>
+        </w:rPr>
+      </w:pPr>
+      <w:proofErr w:type="spellStart"/>
+      <w:r>
+        <w:rPr>
+          <w:lang w:val="sk-SK"/>
+        </w:rPr>
+        <w:t>GrayscaleImage.cs</w:t>
+      </w:r>
+      <w:proofErr w:type="spellEnd"/>
+    </w:p>
+    <w:p>
+      <w:pPr>
+        <w:jc w:val="both"/>
+        <w:rPr>
+          <w:rFonts w:ascii="Aptos" w:hAnsi="Aptos"/>
+          <w:lang w:val="sk-SK"/>
+        </w:rPr>
+      </w:pPr>
+      <w:proofErr w:type="spellStart"/>
+      <w:r>
+        <w:rPr>
+          <w:rFonts w:ascii="Aptos" w:hAnsi="Aptos"/>
+          <w:lang w:val="sk-SK"/>
+        </w:rPr>
+        <w:t>ňdsds</w:t>
+      </w:r>
+      <w:proofErr w:type="spellEnd"/>
+    </w:p>
+    <w:p>
+      <w:pPr>
+        <w:jc w:val="both"/>
+        <w:rPr>
+          <w:rFonts w:ascii="Aptos" w:hAnsi="Aptos"/>
+          <w:lang w:val="sk-SK"/>
+        </w:rPr>
+      </w:pPr>
+    </w:p>
+    <w:p>
+      <w:pPr>
+        <w:pStyle w:val="Nadpis3"/>
+        <w:rPr>
+          <w:lang w:val="sk-SK"/>
+        </w:rPr>
+      </w:pPr>
+      <w:proofErr w:type="spellStart"/>
+      <w:r>
+        <w:rPr>
+          <w:lang w:val="sk-SK"/>
+        </w:rPr>
+        <w:t>MiddlelineExtractor.cs</w:t>
+      </w:r>
+      <w:proofErr w:type="spellEnd"/>
+    </w:p>
+    <w:p>
+      <w:pPr>
+        <w:jc w:val="both"/>
+        <w:rPr>
+          <w:rFonts w:ascii="Aptos" w:hAnsi="Aptos"/>
+          <w:lang w:val="sk-SK"/>
+        </w:rPr>
+      </w:pPr>
+      <w:proofErr w:type="spellStart"/>
+      <w:r>
+        <w:rPr>
+          <w:rFonts w:ascii="Aptos" w:hAnsi="Aptos"/>
+          <w:lang w:val="sk-SK"/>
+        </w:rPr>
+        <w:t>dsd</w:t>
+      </w:r>
+      <w:proofErr w:type="spellEnd"/>
+    </w:p>
+    <w:p>
+      <w:pPr>
+        <w:jc w:val="both"/>
+        <w:rPr>
+          <w:rFonts w:ascii="Aptos" w:hAnsi="Aptos"/>
+          <w:lang w:val="sk-SK"/>
+        </w:rPr>
+      </w:pPr>
+    </w:p>
+    <w:p>
+      <w:pPr>
+        <w:pStyle w:val="Nadpis3"/>
+        <w:rPr>
+          <w:lang w:val="sk-SK"/>
+        </w:rPr>
+      </w:pPr>
+      <w:proofErr w:type="spellStart"/>
+      <w:r>
+        <w:rPr>
+          <w:lang w:val="sk-SK"/>
+        </w:rPr>
+        <w:t>Sobel.cs</w:t>
+      </w:r>
+      <w:proofErr w:type="spellEnd"/>
+    </w:p>
+    <w:p>
+      <w:pPr>
+        <w:jc w:val="both"/>
+        <w:rPr>
+          <w:rFonts w:ascii="Aptos" w:hAnsi="Aptos"/>
+          <w:lang w:val="sk-SK"/>
+        </w:rPr>
+      </w:pPr>
+      <w:proofErr w:type="spellStart"/>
+      <w:r>
+        <w:rPr>
+          <w:rFonts w:ascii="Aptos" w:hAnsi="Aptos"/>
+          <w:lang w:val="sk-SK"/>
+        </w:rPr>
+        <w:t>dsds</w:t>
+      </w:r>
+      <w:proofErr w:type="spellEnd"/>
+    </w:p>
+    <w:p>
+      <w:pPr>
+        <w:jc w:val="both"/>
+        <w:rPr>
+          <w:rFonts w:ascii="Aptos" w:hAnsi="Aptos"/>
+          <w:lang w:val="sk-SK"/>
+        </w:rPr>
+      </w:pPr>
+    </w:p>
+    <w:p>
+      <w:pPr>
+        <w:pStyle w:val="Nadpis3"/>
+        <w:rPr>
+          <w:lang w:val="sk-SK"/>
+        </w:rPr>
+      </w:pPr>
+      <w:proofErr w:type="spellStart"/>
+      <w:r>
+        <w:rPr>
+          <w:lang w:val="sk-SK"/>
+        </w:rPr>
+        <w:t>Thresold.cs</w:t>
+      </w:r>
+      <w:proofErr w:type="spellEnd"/>
+    </w:p>
+    <w:p>
+      <w:pPr>
+        <w:jc w:val="both"/>
+        <w:rPr>
+          <w:rFonts w:ascii="Aptos" w:hAnsi="Aptos"/>
+          <w:lang w:val="sk-SK"/>
+        </w:rPr>
+      </w:pPr>
+      <w:proofErr w:type="spellStart"/>
+      <w:r>
+        <w:rPr>
+          <w:rFonts w:ascii="Aptos" w:hAnsi="Aptos"/>
+          <w:lang w:val="sk-SK"/>
+        </w:rPr>
+        <w:t>dsds</w:t>
+      </w:r>
+      <w:proofErr w:type="spellEnd"/>
+    </w:p>
+    <w:p>
+      <w:pPr>
+        <w:jc w:val="both"/>
+        <w:rPr>
+          <w:rFonts w:ascii="Aptos" w:hAnsi="Aptos"/>
+          <w:lang w:val="sk-SK"/>
+        </w:rPr>
+      </w:pPr>
+    </w:p>
+    <w:p>
+      <w:pPr>
+        <w:pStyle w:val="Nadpis2"/>
+        <w:rPr>
+          <w:rFonts w:ascii="Aptos" w:hAnsi="Aptos"/>
+          <w:lang w:val="sk-SK"/>
+        </w:rPr>
+      </w:pPr>
+      <w:bookmarkStart w:id="8" w:name="_Toc189249680"/>
+      <w:r>
+        <w:rPr>
+          <w:rFonts w:ascii="Aptos" w:hAnsi="Aptos"/>
+          <w:lang w:val="sk-SK"/>
+        </w:rPr>
+        <w:t>Modul</w:t>
+      </w:r>
+      <w:r>
+        <w:rPr>
+          <w:rFonts w:ascii="Aptos" w:hAnsi="Aptos"/>
+          <w:lang w:val="sk-SK"/>
+        </w:rPr>
+        <w:t xml:space="preserve"> PGTester</w:t>
+      </w:r>
+      <w:bookmarkEnd w:id="8"/>
+    </w:p>
+    <w:p>
+      <w:pPr>
+        <w:jc w:val="both"/>
+        <w:rPr>
+          <w:rFonts w:ascii="Aptos" w:hAnsi="Aptos"/>
+          <w:lang w:val="sk-SK"/>
+        </w:rPr>
+      </w:pPr>
+      <w:r>
+        <w:rPr>
+          <w:rFonts w:ascii="Aptos" w:hAnsi="Aptos"/>
+          <w:lang w:val="sk-SK"/>
+        </w:rPr>
+        <w:t xml:space="preserve">Tento modul obsahuje len jeden súbor </w:t>
+      </w:r>
+      <w:r>
+        <w:rPr>
+          <w:rFonts w:ascii="Aptos" w:hAnsi="Aptos"/>
+          <w:i/>
+          <w:iCs/>
+          <w:lang w:val="sk-SK"/>
+        </w:rPr>
+        <w:t>Program.cs</w:t>
+      </w:r>
+      <w:r>
+        <w:rPr>
+          <w:rFonts w:ascii="Aptos" w:hAnsi="Aptos"/>
+          <w:lang w:val="sk-SK"/>
+        </w:rPr>
+        <w:t>, ktorý obsahuje jedinú triedu Main. V nej sú všetky potrebné náležitosti pre vykonanie testovania vybraných algoritmov tejto práce.</w:t>
+      </w:r>
+      <w:r>
+        <w:rPr>
+          <w:rFonts w:ascii="Aptos" w:hAnsi="Aptos"/>
+          <w:lang w:val="sk-SK"/>
+        </w:rPr>
+        <w:t xml:space="preserve"> Je možné si výsledky </w:t>
+      </w:r>
+      <w:r>
+        <w:rPr>
+          <w:rFonts w:ascii="Aptos" w:hAnsi="Aptos"/>
+          <w:lang w:val="sk-SK"/>
+        </w:rPr>
+        <w:t>testov</w:t>
+      </w:r>
+      <w:r>
+        <w:rPr>
+          <w:rFonts w:ascii="Aptos" w:hAnsi="Aptos"/>
+          <w:lang w:val="sk-SK"/>
+        </w:rPr>
+        <w:t xml:space="preserve"> ukladať do externého csv súboru, napríklad pre ďalšiu analýzu, prípadne pre tvorbu prehľadných grafov.</w:t>
+      </w:r>
+    </w:p>
+    <w:p>
+      <w:pPr>
+        <w:jc w:val="both"/>
+        <w:rPr>
+          <w:rFonts w:ascii="Aptos" w:hAnsi="Aptos"/>
+          <w:lang w:val="sk-SK"/>
+        </w:rPr>
+      </w:pPr>
+    </w:p>
+    <w:p>
+      <w:pPr>
+        <w:pStyle w:val="Nadpis2"/>
+        <w:rPr>
+          <w:rFonts w:ascii="Aptos" w:hAnsi="Aptos"/>
+          <w:lang w:val="sk-SK"/>
+        </w:rPr>
+      </w:pPr>
+      <w:bookmarkStart w:id="9" w:name="_Toc189249681"/>
+      <w:r>
+        <w:rPr>
+          <w:rFonts w:ascii="Aptos" w:hAnsi="Aptos"/>
+          <w:lang w:val="sk-SK"/>
+        </w:rPr>
+        <w:lastRenderedPageBreak/>
+        <w:t>Možnosti testov</w:t>
+      </w:r>
+      <w:bookmarkEnd w:id="9"/>
+    </w:p>
+    <w:p>
+      <w:pPr>
+        <w:jc w:val="both"/>
+        <w:rPr>
+          <w:rFonts w:ascii="Aptos" w:hAnsi="Aptos"/>
+          <w:lang w:val="sk-SK"/>
+        </w:rPr>
+      </w:pPr>
+      <w:r>
+        <w:rPr>
+          <w:rFonts w:ascii="Aptos" w:hAnsi="Aptos"/>
+          <w:lang w:val="sk-SK"/>
+        </w:rPr>
+        <w:t xml:space="preserve">Test je možné spustiť príkazom </w:t>
+      </w:r>
+      <w:r>
+        <w:rPr>
+          <w:rFonts w:ascii="Aptos" w:hAnsi="Aptos" w:cs="Courier New"/>
+          <w:b/>
+          <w:bCs/>
+          <w:lang w:val="sk-SK"/>
+        </w:rPr>
+        <w:t>run</w:t>
+      </w:r>
+      <w:r>
+        <w:rPr>
+          <w:rFonts w:ascii="Aptos" w:hAnsi="Aptos"/>
+          <w:lang w:val="sk-SK"/>
+        </w:rPr>
+        <w:t xml:space="preserve"> a s prepínačmi:</w:t>
+      </w:r>
+    </w:p>
+    <w:p>
+      <w:pPr>
+        <w:pStyle w:val="Odsekzoznamu"/>
+        <w:numPr>
+          <w:ilvl w:val="1"/>
+          <w:numId w:val="7"/>
+        </w:numPr>
+        <w:jc w:val="both"/>
+        <w:rPr>
+          <w:rFonts w:ascii="Aptos" w:hAnsi="Aptos"/>
+          <w:lang w:val="sk-SK"/>
+        </w:rPr>
+      </w:pPr>
+      <w:r>
+        <w:rPr>
+          <w:rFonts w:ascii="Aptos" w:hAnsi="Aptos"/>
+          <w:lang w:val="sk-SK"/>
+        </w:rPr>
+        <w:t xml:space="preserve">-n, kde n predstavuje počet opakovaní, napr. </w:t>
+      </w:r>
+      <w:r>
+        <w:rPr>
+          <w:rFonts w:ascii="Aptos" w:hAnsi="Aptos" w:cs="Courier New"/>
+          <w:b/>
+          <w:bCs/>
+          <w:lang w:val="sk-SK"/>
+        </w:rPr>
+        <w:t>run -10</w:t>
+      </w:r>
+      <w:r>
+        <w:rPr>
+          <w:rFonts w:ascii="Aptos" w:hAnsi="Aptos"/>
+          <w:lang w:val="sk-SK"/>
+        </w:rPr>
+        <w:t>,</w:t>
+      </w:r>
+    </w:p>
+    <w:p>
+      <w:pPr>
+        <w:pStyle w:val="Odsekzoznamu"/>
+        <w:numPr>
+          <w:ilvl w:val="1"/>
+          <w:numId w:val="7"/>
+        </w:numPr>
+        <w:jc w:val="both"/>
+        <w:rPr>
+          <w:rFonts w:ascii="Aptos" w:hAnsi="Aptos"/>
+          <w:lang w:val="sk-SK"/>
+        </w:rPr>
+      </w:pPr>
+      <w:r>
+        <w:rPr>
+          <w:rFonts w:ascii="Aptos" w:hAnsi="Aptos"/>
+          <w:lang w:val="sk-SK"/>
+        </w:rPr>
+        <w:t xml:space="preserve">-c, kde tento prepínač spustí cyklické spracovanie všetkých poskytnutých obrázkov rozmeru 640 x 480, napr. </w:t>
+      </w:r>
+      <w:r>
+        <w:rPr>
+          <w:rFonts w:ascii="Aptos" w:hAnsi="Aptos" w:cs="Courier New"/>
+          <w:b/>
+          <w:bCs/>
+          <w:lang w:val="sk-SK"/>
+        </w:rPr>
+        <w:t>run -c</w:t>
+      </w:r>
+      <w:r>
+        <w:rPr>
+          <w:rFonts w:ascii="Aptos" w:hAnsi="Aptos"/>
+          <w:lang w:val="sk-SK"/>
+        </w:rPr>
+        <w:t>,</w:t>
+      </w:r>
+    </w:p>
+    <w:p>
+      <w:pPr>
+        <w:pStyle w:val="Odsekzoznamu"/>
+        <w:numPr>
+          <w:ilvl w:val="0"/>
+          <w:numId w:val="7"/>
+        </w:numPr>
+        <w:jc w:val="both"/>
+        <w:rPr>
+          <w:rFonts w:ascii="Aptos" w:hAnsi="Aptos"/>
+          <w:lang w:val="sk-SK"/>
+        </w:rPr>
+      </w:pPr>
+      <w:r>
+        <w:rPr>
+          <w:rFonts w:ascii="Aptos" w:hAnsi="Aptos"/>
+          <w:lang w:val="sk-SK"/>
+        </w:rPr>
+        <w:t xml:space="preserve">-s, kde tento prepínač zabezpečí to, že sa výsledky uložia do externého csv súboru do priečinku output, napr. </w:t>
+      </w:r>
+      <w:r>
+        <w:rPr>
+          <w:rFonts w:ascii="Aptos" w:hAnsi="Aptos" w:cs="Courier New"/>
+          <w:b/>
+          <w:bCs/>
+          <w:lang w:val="sk-SK"/>
+        </w:rPr>
+        <w:t>run -10 -s</w:t>
+      </w:r>
+      <w:r>
+        <w:rPr>
+          <w:rFonts w:ascii="Aptos" w:hAnsi="Aptos"/>
+          <w:lang w:val="sk-SK"/>
+        </w:rPr>
+        <w:t>.</w:t>
+      </w:r>
+    </w:p>
+    <w:p>
+      <w:pPr>
+        <w:jc w:val="both"/>
+        <w:rPr>
+          <w:rFonts w:ascii="Aptos" w:hAnsi="Aptos"/>
+          <w:lang w:val="sk-SK"/>
+        </w:rPr>
+      </w:pPr>
+    </w:p>
+    <w:p>
+      <w:pPr>
+        <w:pStyle w:val="Nadpis2"/>
+        <w:rPr>
+          <w:rFonts w:ascii="Aptos" w:hAnsi="Aptos"/>
+          <w:lang w:val="sk-SK"/>
+        </w:rPr>
+      </w:pPr>
+      <w:bookmarkStart w:id="10" w:name="_Toc189249682"/>
+      <w:r>
+        <w:rPr>
+          <w:rFonts w:ascii="Aptos" w:hAnsi="Aptos"/>
+          <w:lang w:val="sk-SK"/>
+        </w:rPr>
+        <w:t>Externé knižnice</w:t>
+      </w:r>
+      <w:bookmarkEnd w:id="10"/>
+    </w:p>
+    <w:p>
+      <w:pPr>
+        <w:jc w:val="both"/>
+        <w:rPr>
+          <w:rFonts w:ascii="Aptos" w:hAnsi="Aptos"/>
+          <w:lang w:val="sk-SK"/>
+        </w:rPr>
+      </w:pPr>
+      <w:r>
+        <w:rPr>
+          <w:rFonts w:ascii="Aptos" w:hAnsi="Aptos"/>
+          <w:lang w:val="sk-SK"/>
+        </w:rPr>
+        <w:t>V práci sa nepoužívajú žiadne externé knižnice.</w:t>
       </w:r>
       <w:r>
         <w:rPr>
@@ -1563,7 +4377,7 @@
           <w:lang w:val="sk-SK"/>
         </w:rPr>
       </w:pPr>
-      <w:bookmarkStart w:id="4" w:name="_Toc189060952"/>
+      <w:bookmarkStart w:id="11" w:name="_Toc189249683"/>
       <w:r>
         <w:rPr>
           <w:rFonts w:ascii="Aptos" w:hAnsi="Aptos"/>
@@ -1572,37 +4386,443 @@
         <w:lastRenderedPageBreak/>
         <w:t>Vyhodnotenie rýchlostí jednotlivých častí a celkového trvania algoritmu pre spracovanie 1 obrázka a tiež cyklické spracovanie</w:t>
       </w:r>
-      <w:bookmarkEnd w:id="4"/>
-    </w:p>
-    <w:p>
-      <w:pPr>
-        <w:jc w:val="both"/>
-        <w:rPr>
-          <w:rFonts w:ascii="Aptos" w:hAnsi="Aptos"/>
-          <w:lang w:val="sk-SK"/>
-        </w:rPr>
-      </w:pPr>
-      <w:r>
-        <w:rPr>
-          <w:rFonts w:ascii="Aptos" w:hAnsi="Aptos"/>
-          <w:lang w:val="sk-SK"/>
-        </w:rPr>
-        <w:t>fdfdfd</w:t>
-      </w:r>
-    </w:p>
-    <w:p>
-      <w:pPr>
-        <w:rPr>
-          <w:rFonts w:ascii="Aptos" w:eastAsiaTheme="majorEastAsia" w:hAnsi="Aptos" w:cstheme="majorBidi"/>
-          <w:color w:val="365F91" w:themeColor="accent1" w:themeShade="BF"/>
-          <w:sz w:val="32"/>
-          <w:szCs w:val="32"/>
-          <w:lang w:val="sk-SK"/>
-        </w:rPr>
-      </w:pPr>
-      <w:r>
-        <w:rPr>
-          <w:rFonts w:ascii="Aptos" w:hAnsi="Aptos"/>
+      <w:bookmarkEnd w:id="11"/>
+    </w:p>
+    <w:p>
+      <w:pPr>
+        <w:rPr>
+          <w:rFonts w:ascii="Aptos" w:hAnsi="Aptos"/>
+          <w:lang w:val="sk-SK"/>
+        </w:rPr>
+      </w:pPr>
+    </w:p>
+    <w:p>
+      <w:pPr>
+        <w:rPr>
+          <w:rFonts w:ascii="Aptos" w:hAnsi="Aptos"/>
+          <w:lang w:val="sk-SK"/>
+        </w:rPr>
+      </w:pPr>
+      <w:r>
+        <w:rPr>
+          <w:rFonts w:ascii="Aptos" w:hAnsi="Aptos"/>
+          <w:lang w:val="sk-SK"/>
+        </w:rPr>
+        <w:t>SEM GRAFY</w:t>
+      </w:r>
+    </w:p>
+    <w:p>
+      <w:pPr>
+        <w:rPr>
+          <w:rFonts w:ascii="Aptos" w:hAnsi="Aptos"/>
+          <w:lang w:val="sk-SK"/>
+        </w:rPr>
+      </w:pPr>
+    </w:p>
+    <w:p>
+      <w:pPr>
+        <w:pStyle w:val="Nadpis2"/>
+        <w:rPr>
+          <w:lang w:val="sk-SK"/>
+        </w:rPr>
+      </w:pPr>
+      <w:r>
+        <w:rPr>
+          <w:lang w:val="sk-SK"/>
+        </w:rPr>
+        <w:t>Porovnanie rýchlostí jednotlivých obrázkov</w:t>
+      </w:r>
+    </w:p>
+    <w:p>
+      <w:pPr>
+        <w:rPr>
+          <w:rFonts w:ascii="Aptos" w:hAnsi="Aptos"/>
+          <w:lang w:val="sk-SK"/>
+        </w:rPr>
+      </w:pPr>
+      <w:proofErr w:type="spellStart"/>
+      <w:r>
+        <w:rPr>
+          <w:rFonts w:ascii="Aptos" w:hAnsi="Aptos"/>
+          <w:lang w:val="sk-SK"/>
+        </w:rPr>
+        <w:t>NewImage</w:t>
+      </w:r>
+      <w:proofErr w:type="spellEnd"/>
+      <w:r>
+        <w:rPr>
+          <w:rFonts w:ascii="Aptos" w:hAnsi="Aptos"/>
+          <w:lang w:val="sk-SK"/>
+        </w:rPr>
+        <w:t xml:space="preserve"> </w:t>
+      </w:r>
+      <w:proofErr w:type="spellStart"/>
+      <w:r>
+        <w:rPr>
+          <w:rFonts w:ascii="Aptos" w:hAnsi="Aptos"/>
+          <w:lang w:val="sk-SK"/>
+        </w:rPr>
+        <w:t>vs</w:t>
+      </w:r>
+      <w:proofErr w:type="spellEnd"/>
+      <w:r>
+        <w:rPr>
+          <w:rFonts w:ascii="Aptos" w:hAnsi="Aptos"/>
+          <w:lang w:val="sk-SK"/>
+        </w:rPr>
+        <w:t xml:space="preserve"> NewImage2 </w:t>
+      </w:r>
+      <w:proofErr w:type="spellStart"/>
+      <w:r>
+        <w:rPr>
+          <w:rFonts w:ascii="Aptos" w:hAnsi="Aptos"/>
+          <w:lang w:val="sk-SK"/>
+        </w:rPr>
+        <w:t>vs</w:t>
+      </w:r>
+      <w:proofErr w:type="spellEnd"/>
+      <w:r>
+        <w:rPr>
+          <w:rFonts w:ascii="Aptos" w:hAnsi="Aptos"/>
+          <w:lang w:val="sk-SK"/>
+        </w:rPr>
+        <w:t xml:space="preserve"> NewImage3</w:t>
+      </w:r>
+    </w:p>
+    <w:p>
+      <w:pPr>
+        <w:rPr>
+          <w:rFonts w:ascii="Aptos" w:hAnsi="Aptos"/>
+          <w:lang w:val="sk-SK"/>
+        </w:rPr>
+      </w:pPr>
+    </w:p>
+    <w:p>
+      <w:pPr>
+        <w:pStyle w:val="Nadpis2"/>
+        <w:rPr>
+          <w:lang w:val="sk-SK"/>
+        </w:rPr>
+      </w:pPr>
+      <w:r>
+        <w:rPr>
+          <w:lang w:val="sk-SK"/>
+        </w:rPr>
+        <w:t>Porovnanie rýchlostí cyklického spracovania</w:t>
+      </w:r>
+    </w:p>
+    <w:p>
+      <w:pPr>
+        <w:rPr>
+          <w:rFonts w:ascii="Aptos" w:hAnsi="Aptos"/>
+          <w:lang w:val="sk-SK"/>
+        </w:rPr>
+      </w:pPr>
+      <w:r>
+        <w:rPr>
+          <w:rFonts w:ascii="Aptos" w:hAnsi="Aptos"/>
+          <w:lang w:val="sk-SK"/>
+        </w:rPr>
+        <w:t>Image01 – všetky 640 x 480 obrázky</w:t>
+      </w:r>
+    </w:p>
+    <w:p>
+      <w:pPr>
+        <w:rPr>
+          <w:rFonts w:ascii="Aptos" w:hAnsi="Aptos"/>
+          <w:lang w:val="sk-SK"/>
+        </w:rPr>
+      </w:pPr>
+    </w:p>
+    <w:p>
+      <w:pPr>
+        <w:pStyle w:val="Nadpis2"/>
+        <w:rPr>
+          <w:lang w:val="sk-SK"/>
+        </w:rPr>
+      </w:pPr>
+      <w:r>
+        <w:rPr>
+          <w:lang w:val="sk-SK"/>
+        </w:rPr>
+        <w:t xml:space="preserve">Porovnanie rýchlostí pri </w:t>
+      </w:r>
+      <w:r>
+        <w:rPr>
+          <w:lang w:val="sk-SK"/>
+        </w:rPr>
+        <w:t>Release</w:t>
+      </w:r>
+      <w:r>
+        <w:rPr>
+          <w:lang w:val="sk-SK"/>
+        </w:rPr>
+        <w:t xml:space="preserve"> a </w:t>
+      </w:r>
+      <w:r>
+        <w:rPr>
+          <w:lang w:val="sk-SK"/>
+        </w:rPr>
+        <w:t>Debug</w:t>
+      </w:r>
+      <w:r>
+        <w:rPr>
+          <w:lang w:val="sk-SK"/>
+        </w:rPr>
+        <w:t xml:space="preserve"> konfigurácií</w:t>
+      </w:r>
+    </w:p>
+    <w:p>
+      <w:pPr>
+        <w:rPr>
+          <w:lang w:val="sk-SK"/>
+        </w:rPr>
+      </w:pPr>
+    </w:p>
+    <w:p>
+      <w:pPr>
+        <w:pStyle w:val="Nadpis3"/>
+        <w:rPr>
+          <w:lang w:val="sk-SK"/>
+        </w:rPr>
+      </w:pPr>
+      <w:r>
+        <w:rPr>
+          <w:lang w:val="sk-SK"/>
+        </w:rPr>
+        <w:t>Porovnanie x64 a x86 Debug</w:t>
+      </w:r>
+    </w:p>
+    <w:p>
+      <w:pPr>
+        <w:rPr>
+          <w:rFonts w:ascii="Aptos" w:hAnsi="Aptos"/>
+          <w:lang w:val="sk-SK"/>
+        </w:rPr>
+      </w:pPr>
+    </w:p>
+    <w:p>
+      <w:pPr>
+        <w:pStyle w:val="Nadpis3"/>
+        <w:rPr>
+          <w:lang w:val="sk-SK"/>
+        </w:rPr>
+      </w:pPr>
+      <w:r>
+        <w:rPr>
+          <w:lang w:val="sk-SK"/>
+        </w:rPr>
+        <w:t>Porovnanie x64 a x86 Release</w:t>
+      </w:r>
+    </w:p>
+    <w:p>
+      <w:pPr>
+        <w:rPr>
+          <w:rFonts w:ascii="Aptos" w:hAnsi="Aptos"/>
+          <w:lang w:val="sk-SK"/>
+        </w:rPr>
+      </w:pPr>
+    </w:p>
+    <w:p>
+      <w:pPr>
+        <w:pStyle w:val="Nadpis2"/>
+        <w:rPr>
+          <w:lang w:val="sk-SK"/>
+        </w:rPr>
+      </w:pPr>
+      <w:r>
+        <w:rPr>
+          <w:lang w:val="sk-SK"/>
+        </w:rPr>
+        <w:t xml:space="preserve">Porovnanie trvania Sobel </w:t>
+      </w:r>
+      <w:r>
+        <w:rPr>
+          <w:lang w:val="sk-SK"/>
+        </w:rPr>
+        <w:t>Edge</w:t>
+      </w:r>
+      <w:r>
+        <w:rPr>
+          <w:lang w:val="sk-SK"/>
+        </w:rPr>
+        <w:t xml:space="preserve"> </w:t>
+      </w:r>
+      <w:r>
+        <w:rPr>
+          <w:lang w:val="sk-SK"/>
+        </w:rPr>
+        <w:t>Detection</w:t>
+      </w:r>
+    </w:p>
+    <w:p>
+      <w:pPr>
+        <w:rPr>
+          <w:sz w:val="26"/>
+          <w:szCs w:val="26"/>
+          <w:lang w:val="sk-SK"/>
+        </w:rPr>
+      </w:pPr>
+      <w:r>
+        <w:rPr>
+          <w:rFonts w:ascii="Aptos" w:hAnsi="Aptos"/>
+          <w:lang w:val="sk-SK"/>
+        </w:rPr>
+        <w:t xml:space="preserve">aj </w:t>
+      </w:r>
+      <w:proofErr w:type="spellStart"/>
+      <w:r>
+        <w:rPr>
+          <w:rFonts w:ascii="Aptos" w:hAnsi="Aptos"/>
+          <w:lang w:val="sk-SK"/>
+        </w:rPr>
+        <w:t>nejaky</w:t>
+      </w:r>
+      <w:proofErr w:type="spellEnd"/>
+      <w:r>
+        <w:rPr>
+          <w:rFonts w:ascii="Aptos" w:hAnsi="Aptos"/>
+          <w:lang w:val="sk-SK"/>
+        </w:rPr>
+        <w:t xml:space="preserve"> popis </w:t>
+      </w:r>
+      <w:proofErr w:type="spellStart"/>
+      <w:r>
+        <w:rPr>
+          <w:rFonts w:ascii="Aptos" w:hAnsi="Aptos"/>
+          <w:lang w:val="sk-SK"/>
+        </w:rPr>
+        <w:t>preco</w:t>
+      </w:r>
+      <w:proofErr w:type="spellEnd"/>
+      <w:r>
+        <w:rPr>
+          <w:rFonts w:ascii="Aptos" w:hAnsi="Aptos"/>
+          <w:lang w:val="sk-SK"/>
+        </w:rPr>
+        <w:t xml:space="preserve"> sa </w:t>
+      </w:r>
+      <w:proofErr w:type="spellStart"/>
+      <w:r>
+        <w:rPr>
+          <w:rFonts w:ascii="Aptos" w:hAnsi="Aptos"/>
+          <w:lang w:val="sk-SK"/>
+        </w:rPr>
+        <w:t>nepouziva</w:t>
+      </w:r>
+      <w:proofErr w:type="spellEnd"/>
+      <w:r>
+        <w:rPr>
+          <w:rFonts w:ascii="Aptos" w:hAnsi="Aptos"/>
+          <w:lang w:val="sk-SK"/>
+        </w:rPr>
+        <w:t xml:space="preserve"> v </w:t>
+      </w:r>
+      <w:proofErr w:type="spellStart"/>
+      <w:r>
+        <w:rPr>
+          <w:rFonts w:ascii="Aptos" w:hAnsi="Aptos"/>
+          <w:lang w:val="sk-SK"/>
+        </w:rPr>
+        <w:t>praci</w:t>
+      </w:r>
+      <w:proofErr w:type="spellEnd"/>
+      <w:r>
+        <w:rPr>
+          <w:rFonts w:ascii="Aptos" w:hAnsi="Aptos"/>
+          <w:lang w:val="sk-SK"/>
+        </w:rPr>
+        <w:t xml:space="preserve"> </w:t>
+      </w:r>
+      <w:r>
+        <w:rPr>
+          <w:rFonts w:ascii="Aptos" w:hAnsi="Aptos"/>
+          <w:lang w:val="sk-SK"/>
+        </w:rPr>
+        <w:t xml:space="preserve">, ale je to implementovane aj sa </w:t>
+      </w:r>
+      <w:proofErr w:type="spellStart"/>
+      <w:r>
+        <w:rPr>
+          <w:rFonts w:ascii="Aptos" w:hAnsi="Aptos"/>
+          <w:lang w:val="sk-SK"/>
+        </w:rPr>
+        <w:t>hlada</w:t>
+      </w:r>
+      <w:proofErr w:type="spellEnd"/>
+      <w:r>
+        <w:rPr>
+          <w:rFonts w:ascii="Aptos" w:hAnsi="Aptos"/>
+          <w:lang w:val="sk-SK"/>
+        </w:rPr>
+        <w:t xml:space="preserve"> stred medzi dvoma bielymi </w:t>
+      </w:r>
+      <w:proofErr w:type="spellStart"/>
+      <w:r>
+        <w:rPr>
+          <w:rFonts w:ascii="Aptos" w:hAnsi="Aptos"/>
+          <w:lang w:val="sk-SK"/>
+        </w:rPr>
+        <w:t>ciarami</w:t>
+      </w:r>
+      <w:proofErr w:type="spellEnd"/>
+      <w:r>
+        <w:rPr>
+          <w:rFonts w:ascii="Aptos" w:hAnsi="Aptos"/>
+          <w:lang w:val="sk-SK"/>
+        </w:rPr>
+        <w:t xml:space="preserve"> ... </w:t>
+      </w:r>
+      <w:proofErr w:type="spellStart"/>
+      <w:r>
+        <w:rPr>
+          <w:rFonts w:ascii="Aptos" w:hAnsi="Aptos"/>
+          <w:lang w:val="sk-SK"/>
+        </w:rPr>
+        <w:t>preco</w:t>
+      </w:r>
+      <w:proofErr w:type="spellEnd"/>
+      <w:r>
+        <w:rPr>
+          <w:rFonts w:ascii="Aptos" w:hAnsi="Aptos"/>
+          <w:lang w:val="sk-SK"/>
+        </w:rPr>
+        <w:t xml:space="preserve"> je to </w:t>
+      </w:r>
+      <w:proofErr w:type="spellStart"/>
+      <w:r>
+        <w:rPr>
+          <w:rFonts w:ascii="Aptos" w:hAnsi="Aptos"/>
+          <w:lang w:val="sk-SK"/>
+        </w:rPr>
+        <w:t>nevyhodne</w:t>
+      </w:r>
+      <w:proofErr w:type="spellEnd"/>
+      <w:r>
+        <w:rPr>
+          <w:rFonts w:ascii="Aptos" w:hAnsi="Aptos"/>
+          <w:lang w:val="sk-SK"/>
+        </w:rPr>
+        <w:t xml:space="preserve"> </w:t>
+      </w:r>
+      <w:proofErr w:type="spellStart"/>
+      <w:r>
+        <w:rPr>
+          <w:rFonts w:ascii="Aptos" w:hAnsi="Aptos"/>
+          <w:lang w:val="sk-SK"/>
+        </w:rPr>
+        <w:t>atd</w:t>
+      </w:r>
+      <w:proofErr w:type="spellEnd"/>
+      <w:r>
+        <w:rPr>
+          <w:rFonts w:ascii="Aptos" w:hAnsi="Aptos"/>
+          <w:lang w:val="sk-SK"/>
+        </w:rPr>
+        <w:t>.</w:t>
+      </w:r>
+      <w:r>
+        <w:rPr>
           <w:lang w:val="sk-SK"/>
         </w:rPr>
         <w:br w:type="page"/>
@@ -1617,7 +4837,7 @@
           <w:lang w:val="sk-SK"/>
         </w:rPr>
       </w:pPr>
-      <w:bookmarkStart w:id="5" w:name="_Toc189060953"/>
+      <w:bookmarkStart w:id="12" w:name="_Toc189249684"/>
       <w:r>
         <w:rPr>
           <w:rFonts w:ascii="Aptos" w:hAnsi="Aptos"/>
@@ -1626,23 +4846,16 @@
         <w:lastRenderedPageBreak/>
         <w:t>Záver</w:t>
       </w:r>
-      <w:bookmarkEnd w:id="5"/>
-    </w:p>
-    <w:p>
-      <w:pPr>
-        <w:jc w:val="both"/>
-        <w:rPr>
-          <w:rFonts w:ascii="Aptos" w:hAnsi="Aptos"/>
-          <w:lang w:val="sk-SK"/>
-        </w:rPr>
-      </w:pPr>
-      <w:r>
-        <w:rPr>
-          <w:rFonts w:ascii="Aptos" w:hAnsi="Aptos"/>
-          <w:lang w:val="sk-SK"/>
-        </w:rPr>
-        <w:t>fsfdfs</w:t>
-      </w:r>
+      <w:bookmarkEnd w:id="12"/>
+    </w:p>
+    <w:p>
+      <w:pPr>
+        <w:jc w:val="both"/>
+        <w:rPr>
+          <w:rFonts w:ascii="Aptos" w:hAnsi="Aptos"/>
+          <w:lang w:val="sk-SK"/>
+        </w:rPr>
+      </w:pPr>
     </w:p>
     <w:p>
       <w:pPr>
@@ -1663,9 +4876,9 @@
       </w:pPr>
     </w:p>
     <w:sectPr>
-      <w:headerReference w:type="default" r:id="rId8"/>
-      <w:footerReference w:type="even" r:id="rId9"/>
-      <w:footerReference w:type="default" r:id="rId10"/>
+      <w:headerReference w:type="default" r:id="rId9"/>
+      <w:footerReference w:type="even" r:id="rId10"/>
+      <w:footerReference w:type="default" r:id="rId11"/>
       <w:pgSz w:w="12240" w:h="15840"/>
       <w:pgMar w:top="1440" w:right="1800" w:bottom="1440" w:left="1800" w:header="720" w:footer="720" w:gutter="0"/>
       <w:cols w:space="720"/>
@@ -1894,6 +5107,208 @@
 <file path=word/numbering.xml><?xml version="1.0" encoding="utf-8"?>
 <w:numbering xmlns:wpc="http://schemas.microsoft.com/office/word/2010/wordprocessingCanvas" xmlns:cx="http://schemas.microsoft.com/office/drawing/2014/chartex" xmlns:cx1="http://schemas.microsoft.com/office/drawing/2015/9/8/chartex" xmlns:cx2="http://schemas.microsoft.com/office/drawing/2015/10/21/chartex" xmlns:cx3="http://schemas.microsoft.com/office/drawing/2016/5/9/chartex" xmlns:cx4="http://schemas.microsoft.com/office/drawing/2016/5/10/chartex" xmlns:cx5="http://schemas.microsoft.com/office/drawing/2016/5/11/chartex" xmlns:cx6="http://schemas.microsoft.com/office/drawing/2016/5/12/chartex" xmlns:cx7="http://schemas.microsoft.com/office/drawing/2016/5/13/chartex" xmlns:cx8="http://schemas.microsoft.com/office/drawing/2016/5/14/chartex" xmlns:mc="http://schemas.openxmlformats.org/markup-compatibility/2006" xmlns:aink="http://schemas.microsoft.com/office/drawing/2016/ink" xmlns:am3d="http://schemas.microsoft.com/office/drawing/2017/model3d" xmlns:o="urn:schemas-microsoft-com:office:office" xmlns:oel="http://schemas.microsoft.com/office/2019/extlst" xmlns:r="http://schemas.openxmlformats.org/officeDocument/2006/relationships" xmlns:m="http://schemas.openxmlformats.org/officeDocument/2006/math" xmlns:v="urn:schemas-microsoft-com:vml" xmlns:wp14="http://schemas.microsoft.com/office/word/2010/wordprocessingDrawing" xmlns:wp="http://schemas.openxmlformats.org/drawingml/2006/wordprocessingDrawing" xmlns:w10="urn:schemas-microsoft-com:office:word" xmlns:w="http://schemas.openxmlformats.org/wordprocessingml/2006/main" xmlns:w14="http://schemas.microsoft.com/office/word/2010/wordml" xmlns:w15="http://schemas.microsoft.com/office/word/2012/wordml" xmlns:w16cex="http://schemas.microsoft.com/office/word/2018/wordml/cex" xmlns:w16cid="http://schemas.microsoft.com/office/word/2016/wordml/cid" xmlns:w16="http://schemas.microsoft.com/office/word/2018/wordml" xmlns:w16du="http://schemas.microsoft.com/office/word/2023/wordml/word16du" xmlns:w16sdtdh="http://schemas.microsoft.com/office/word/2020/wordml/sdtdatahash" xmlns:w16sdtfl="http://schemas.microsoft.com/office/word/2024/wordml/sdtformatlock" xmlns:w16se="http://schemas.microsoft.com/office/word/2015/wordml/symex" xmlns:wpg="http://schemas.microsoft.com/office/word/2010/wordprocessingGroup" xmlns:wpi="http://schemas.microsoft.com/office/word/2010/wordprocessingInk" xmlns:wne="http://schemas.microsoft.com/office/word/2006/wordml" xmlns:wps="http://schemas.microsoft.com/office/word/2010/wordprocessingShape" mc:Ignorable="w14 w15 w16se w16cid w16 w16cex w16sdtdh w16sdtfl w16du wp14">
   <w:abstractNum w:abstractNumId="0" w15:restartNumberingAfterBreak="0">
+    <w:nsid w:val="04B664B8"/>
+    <w:multiLevelType w:val="hybridMultilevel"/>
+    <w:tmpl w:val="55843C08"/>
+    <w:lvl w:ilvl="0" w:tplc="041B0001">
+      <w:start w:val="1"/>
+      <w:numFmt w:val="bullet"/>
+      <w:lvlText w:val=""/>
+      <w:lvlJc w:val="left"/>
+      <w:pPr>
+        <w:ind w:left="720" w:hanging="360"/>
+      </w:pPr>
+      <w:rPr>
+        <w:rFonts w:ascii="Symbol" w:hAnsi="Symbol" w:hint="default"/>
+      </w:rPr>
+    </w:lvl>
+    <w:lvl w:ilvl="1" w:tplc="041B0003">
+      <w:start w:val="1"/>
+      <w:numFmt w:val="bullet"/>
+      <w:lvlText w:val="o"/>
+      <w:lvlJc w:val="left"/>
+      <w:pPr>
+        <w:ind w:left="1440" w:hanging="360"/>
+      </w:pPr>
+      <w:rPr>
+        <w:rFonts w:ascii="Courier New" w:hAnsi="Courier New" w:cs="Courier New" w:hint="default"/>
+      </w:rPr>
+    </w:lvl>
+    <w:lvl w:ilvl="2" w:tplc="041B0005" w:tentative="1">
+      <w:start w:val="1"/>
+      <w:numFmt w:val="bullet"/>
+      <w:lvlText w:val=""/>
+      <w:lvlJc w:val="left"/>
+      <w:pPr>
+        <w:ind w:left="2160" w:hanging="360"/>
+      </w:pPr>
+      <w:rPr>
+        <w:rFonts w:ascii="Wingdings" w:hAnsi="Wingdings" w:hint="default"/>
+      </w:rPr>
+    </w:lvl>
+    <w:lvl w:ilvl="3" w:tplc="041B0001" w:tentative="1">
+      <w:start w:val="1"/>
+      <w:numFmt w:val="bullet"/>
+      <w:lvlText w:val=""/>
+      <w:lvlJc w:val="left"/>
+      <w:pPr>
+        <w:ind w:left="2880" w:hanging="360"/>
+      </w:pPr>
+      <w:rPr>
+        <w:rFonts w:ascii="Symbol" w:hAnsi="Symbol" w:hint="default"/>
+      </w:rPr>
+    </w:lvl>
+    <w:lvl w:ilvl="4" w:tplc="041B0003" w:tentative="1">
+      <w:start w:val="1"/>
+      <w:numFmt w:val="bullet"/>
+      <w:lvlText w:val="o"/>
+      <w:lvlJc w:val="left"/>
+      <w:pPr>
+        <w:ind w:left="3600" w:hanging="360"/>
+      </w:pPr>
+      <w:rPr>
+        <w:rFonts w:ascii="Courier New" w:hAnsi="Courier New" w:cs="Courier New" w:hint="default"/>
+      </w:rPr>
+    </w:lvl>
+    <w:lvl w:ilvl="5" w:tplc="041B0005" w:tentative="1">
+      <w:start w:val="1"/>
+      <w:numFmt w:val="bullet"/>
+      <w:lvlText w:val=""/>
+      <w:lvlJc w:val="left"/>
+      <w:pPr>
+        <w:ind w:left="4320" w:hanging="360"/>
+      </w:pPr>
+      <w:rPr>
+        <w:rFonts w:ascii="Wingdings" w:hAnsi="Wingdings" w:hint="default"/>
+      </w:rPr>
+    </w:lvl>
+    <w:lvl w:ilvl="6" w:tplc="041B0001" w:tentative="1">
+      <w:start w:val="1"/>
+      <w:numFmt w:val="bullet"/>
+      <w:lvlText w:val=""/>
+      <w:lvlJc w:val="left"/>
+      <w:pPr>
+        <w:ind w:left="5040" w:hanging="360"/>
+      </w:pPr>
+      <w:rPr>
+        <w:rFonts w:ascii="Symbol" w:hAnsi="Symbol" w:hint="default"/>
+      </w:rPr>
+    </w:lvl>
+    <w:lvl w:ilvl="7" w:tplc="041B0003" w:tentative="1">
+      <w:start w:val="1"/>
+      <w:numFmt w:val="bullet"/>
+      <w:lvlText w:val="o"/>
+      <w:lvlJc w:val="left"/>
+      <w:pPr>
+        <w:ind w:left="5760" w:hanging="360"/>
+      </w:pPr>
+      <w:rPr>
+        <w:rFonts w:ascii="Courier New" w:hAnsi="Courier New" w:cs="Courier New" w:hint="default"/>
+      </w:rPr>
+    </w:lvl>
+    <w:lvl w:ilvl="8" w:tplc="041B0005" w:tentative="1">
+      <w:start w:val="1"/>
+      <w:numFmt w:val="bullet"/>
+      <w:lvlText w:val=""/>
+      <w:lvlJc w:val="left"/>
+      <w:pPr>
+        <w:ind w:left="6480" w:hanging="360"/>
+      </w:pPr>
+      <w:rPr>
+        <w:rFonts w:ascii="Wingdings" w:hAnsi="Wingdings" w:hint="default"/>
+      </w:rPr>
+    </w:lvl>
+  </w:abstractNum>
+  <w:abstractNum w:abstractNumId="1" w15:restartNumberingAfterBreak="0">
+    <w:nsid w:val="082F2A14"/>
+    <w:multiLevelType w:val="hybridMultilevel"/>
+    <w:tmpl w:val="2F483BA0"/>
+    <w:lvl w:ilvl="0" w:tplc="041B000F">
+      <w:start w:val="1"/>
+      <w:numFmt w:val="decimal"/>
+      <w:lvlText w:val="%1."/>
+      <w:lvlJc w:val="left"/>
+      <w:pPr>
+        <w:ind w:left="720" w:hanging="360"/>
+      </w:pPr>
+      <w:rPr>
+        <w:rFonts w:hint="default"/>
+      </w:rPr>
+    </w:lvl>
+    <w:lvl w:ilvl="1" w:tplc="041B0019" w:tentative="1">
+      <w:start w:val="1"/>
+      <w:numFmt w:val="lowerLetter"/>
+      <w:lvlText w:val="%2."/>
+      <w:lvlJc w:val="left"/>
+      <w:pPr>
+        <w:ind w:left="1440" w:hanging="360"/>
+      </w:pPr>
+    </w:lvl>
+    <w:lvl w:ilvl="2" w:tplc="041B001B" w:tentative="1">
+      <w:start w:val="1"/>
+      <w:numFmt w:val="lowerRoman"/>
+      <w:lvlText w:val="%3."/>
+      <w:lvlJc w:val="right"/>
+      <w:pPr>
+        <w:ind w:left="2160" w:hanging="180"/>
+      </w:pPr>
+    </w:lvl>
+    <w:lvl w:ilvl="3" w:tplc="041B000F" w:tentative="1">
+      <w:start w:val="1"/>
+      <w:numFmt w:val="decimal"/>
+      <w:lvlText w:val="%4."/>
+      <w:lvlJc w:val="left"/>
+      <w:pPr>
+        <w:ind w:left="2880" w:hanging="360"/>
+      </w:pPr>
+    </w:lvl>
+    <w:lvl w:ilvl="4" w:tplc="041B0019" w:tentative="1">
+      <w:start w:val="1"/>
+      <w:numFmt w:val="lowerLetter"/>
+      <w:lvlText w:val="%5."/>
+      <w:lvlJc w:val="left"/>
+      <w:pPr>
+        <w:ind w:left="3600" w:hanging="360"/>
+      </w:pPr>
+    </w:lvl>
+    <w:lvl w:ilvl="5" w:tplc="041B001B" w:tentative="1">
+      <w:start w:val="1"/>
+      <w:numFmt w:val="lowerRoman"/>
+      <w:lvlText w:val="%6."/>
+      <w:lvlJc w:val="right"/>
+      <w:pPr>
+        <w:ind w:left="4320" w:hanging="180"/>
+      </w:pPr>
+    </w:lvl>
+    <w:lvl w:ilvl="6" w:tplc="041B000F" w:tentative="1">
+      <w:start w:val="1"/>
+      <w:numFmt w:val="decimal"/>
+      <w:lvlText w:val="%7."/>
+      <w:lvlJc w:val="left"/>
+      <w:pPr>
+        <w:ind w:left="5040" w:hanging="360"/>
+      </w:pPr>
+    </w:lvl>
+    <w:lvl w:ilvl="7" w:tplc="041B0019" w:tentative="1">
+      <w:start w:val="1"/>
+      <w:numFmt w:val="lowerLetter"/>
+      <w:lvlText w:val="%8."/>
+      <w:lvlJc w:val="left"/>
+      <w:pPr>
+        <w:ind w:left="5760" w:hanging="360"/>
+      </w:pPr>
+    </w:lvl>
+    <w:lvl w:ilvl="8" w:tplc="041B001B" w:tentative="1">
+      <w:start w:val="1"/>
+      <w:numFmt w:val="lowerRoman"/>
+      <w:lvlText w:val="%9."/>
+      <w:lvlJc w:val="right"/>
+      <w:pPr>
+        <w:ind w:left="6480" w:hanging="180"/>
+      </w:pPr>
+    </w:lvl>
+  </w:abstractNum>
+  <w:abstractNum w:abstractNumId="2" w15:restartNumberingAfterBreak="0">
     <w:nsid w:val="08BF2960"/>
     <w:multiLevelType w:val="hybridMultilevel"/>
     <w:tmpl w:val="27C033BA"/>
@@ -2006,7 +5421,233 @@
       </w:rPr>
     </w:lvl>
   </w:abstractNum>
-  <w:abstractNum w:abstractNumId="1" w15:restartNumberingAfterBreak="0">
+  <w:abstractNum w:abstractNumId="3" w15:restartNumberingAfterBreak="0">
+    <w:nsid w:val="13317AAC"/>
+    <w:multiLevelType w:val="hybridMultilevel"/>
+    <w:tmpl w:val="BD4E0AF8"/>
+    <w:lvl w:ilvl="0" w:tplc="041B0001">
+      <w:start w:val="1"/>
+      <w:numFmt w:val="bullet"/>
+      <w:lvlText w:val=""/>
+      <w:lvlJc w:val="left"/>
+      <w:pPr>
+        <w:ind w:left="720" w:hanging="360"/>
+      </w:pPr>
+      <w:rPr>
+        <w:rFonts w:ascii="Symbol" w:hAnsi="Symbol" w:hint="default"/>
+      </w:rPr>
+    </w:lvl>
+    <w:lvl w:ilvl="1" w:tplc="041B0003">
+      <w:start w:val="1"/>
+      <w:numFmt w:val="bullet"/>
+      <w:lvlText w:val="o"/>
+      <w:lvlJc w:val="left"/>
+      <w:pPr>
+        <w:ind w:left="1440" w:hanging="360"/>
+      </w:pPr>
+      <w:rPr>
+        <w:rFonts w:ascii="Courier New" w:hAnsi="Courier New" w:cs="Courier New" w:hint="default"/>
+      </w:rPr>
+    </w:lvl>
+    <w:lvl w:ilvl="2" w:tplc="041B0005" w:tentative="1">
+      <w:start w:val="1"/>
+      <w:numFmt w:val="bullet"/>
+      <w:lvlText w:val=""/>
+      <w:lvlJc w:val="left"/>
+      <w:pPr>
+        <w:ind w:left="2160" w:hanging="360"/>
+      </w:pPr>
+      <w:rPr>
+        <w:rFonts w:ascii="Wingdings" w:hAnsi="Wingdings" w:hint="default"/>
+      </w:rPr>
+    </w:lvl>
+    <w:lvl w:ilvl="3" w:tplc="041B0001" w:tentative="1">
+      <w:start w:val="1"/>
+      <w:numFmt w:val="bullet"/>
+      <w:lvlText w:val=""/>
+      <w:lvlJc w:val="left"/>
+      <w:pPr>
+        <w:ind w:left="2880" w:hanging="360"/>
+      </w:pPr>
+      <w:rPr>
+        <w:rFonts w:ascii="Symbol" w:hAnsi="Symbol" w:hint="default"/>
+      </w:rPr>
+    </w:lvl>
+    <w:lvl w:ilvl="4" w:tplc="041B0003" w:tentative="1">
+      <w:start w:val="1"/>
+      <w:numFmt w:val="bullet"/>
+      <w:lvlText w:val="o"/>
+      <w:lvlJc w:val="left"/>
+      <w:pPr>
+        <w:ind w:left="3600" w:hanging="360"/>
+      </w:pPr>
+      <w:rPr>
+        <w:rFonts w:ascii="Courier New" w:hAnsi="Courier New" w:cs="Courier New" w:hint="default"/>
+      </w:rPr>
+    </w:lvl>
+    <w:lvl w:ilvl="5" w:tplc="041B0005" w:tentative="1">
+      <w:start w:val="1"/>
+      <w:numFmt w:val="bullet"/>
+      <w:lvlText w:val=""/>
+      <w:lvlJc w:val="left"/>
+      <w:pPr>
+        <w:ind w:left="4320" w:hanging="360"/>
+      </w:pPr>
+      <w:rPr>
+        <w:rFonts w:ascii="Wingdings" w:hAnsi="Wingdings" w:hint="default"/>
+      </w:rPr>
+    </w:lvl>
+    <w:lvl w:ilvl="6" w:tplc="041B0001" w:tentative="1">
+      <w:start w:val="1"/>
+      <w:numFmt w:val="bullet"/>
+      <w:lvlText w:val=""/>
+      <w:lvlJc w:val="left"/>
+      <w:pPr>
+        <w:ind w:left="5040" w:hanging="360"/>
+      </w:pPr>
+      <w:rPr>
+        <w:rFonts w:ascii="Symbol" w:hAnsi="Symbol" w:hint="default"/>
+      </w:rPr>
+    </w:lvl>
+    <w:lvl w:ilvl="7" w:tplc="041B0003" w:tentative="1">
+      <w:start w:val="1"/>
+      <w:numFmt w:val="bullet"/>
+      <w:lvlText w:val="o"/>
+      <w:lvlJc w:val="left"/>
+      <w:pPr>
+        <w:ind w:left="5760" w:hanging="360"/>
+      </w:pPr>
+      <w:rPr>
+        <w:rFonts w:ascii="Courier New" w:hAnsi="Courier New" w:cs="Courier New" w:hint="default"/>
+      </w:rPr>
+    </w:lvl>
+    <w:lvl w:ilvl="8" w:tplc="041B0005" w:tentative="1">
+      <w:start w:val="1"/>
+      <w:numFmt w:val="bullet"/>
+      <w:lvlText w:val=""/>
+      <w:lvlJc w:val="left"/>
+      <w:pPr>
+        <w:ind w:left="6480" w:hanging="360"/>
+      </w:pPr>
+      <w:rPr>
+        <w:rFonts w:ascii="Wingdings" w:hAnsi="Wingdings" w:hint="default"/>
+      </w:rPr>
+    </w:lvl>
+  </w:abstractNum>
+  <w:abstractNum w:abstractNumId="4" w15:restartNumberingAfterBreak="0">
+    <w:nsid w:val="1D2F596D"/>
+    <w:multiLevelType w:val="hybridMultilevel"/>
+    <w:tmpl w:val="0A5E0744"/>
+    <w:lvl w:ilvl="0" w:tplc="041B0001">
+      <w:start w:val="1"/>
+      <w:numFmt w:val="bullet"/>
+      <w:lvlText w:val=""/>
+      <w:lvlJc w:val="left"/>
+      <w:pPr>
+        <w:ind w:left="720" w:hanging="360"/>
+      </w:pPr>
+      <w:rPr>
+        <w:rFonts w:ascii="Symbol" w:hAnsi="Symbol" w:hint="default"/>
+      </w:rPr>
+    </w:lvl>
+    <w:lvl w:ilvl="1" w:tplc="041B0003" w:tentative="1">
+      <w:start w:val="1"/>
+      <w:numFmt w:val="bullet"/>
+      <w:lvlText w:val="o"/>
+      <w:lvlJc w:val="left"/>
+      <w:pPr>
+        <w:ind w:left="1440" w:hanging="360"/>
+      </w:pPr>
+      <w:rPr>
+        <w:rFonts w:ascii="Courier New" w:hAnsi="Courier New" w:cs="Courier New" w:hint="default"/>
+      </w:rPr>
+    </w:lvl>
+    <w:lvl w:ilvl="2" w:tplc="041B0005" w:tentative="1">
+      <w:start w:val="1"/>
+      <w:numFmt w:val="bullet"/>
+      <w:lvlText w:val=""/>
+      <w:lvlJc w:val="left"/>
+      <w:pPr>
+        <w:ind w:left="2160" w:hanging="360"/>
+      </w:pPr>
+      <w:rPr>
+        <w:rFonts w:ascii="Wingdings" w:hAnsi="Wingdings" w:hint="default"/>
+      </w:rPr>
+    </w:lvl>
+    <w:lvl w:ilvl="3" w:tplc="041B0001" w:tentative="1">
+      <w:start w:val="1"/>
+      <w:numFmt w:val="bullet"/>
+      <w:lvlText w:val=""/>
+      <w:lvlJc w:val="left"/>
+      <w:pPr>
+        <w:ind w:left="2880" w:hanging="360"/>
+      </w:pPr>
+      <w:rPr>
+        <w:rFonts w:ascii="Symbol" w:hAnsi="Symbol" w:hint="default"/>
+      </w:rPr>
+    </w:lvl>
+    <w:lvl w:ilvl="4" w:tplc="041B0003" w:tentative="1">
+      <w:start w:val="1"/>
+      <w:numFmt w:val="bullet"/>
+      <w:lvlText w:val="o"/>
+      <w:lvlJc w:val="left"/>
+      <w:pPr>
+        <w:ind w:left="3600" w:hanging="360"/>
+      </w:pPr>
+      <w:rPr>
+        <w:rFonts w:ascii="Courier New" w:hAnsi="Courier New" w:cs="Courier New" w:hint="default"/>
+      </w:rPr>
+    </w:lvl>
+    <w:lvl w:ilvl="5" w:tplc="041B0005" w:tentative="1">
+      <w:start w:val="1"/>
+      <w:numFmt w:val="bullet"/>
+      <w:lvlText w:val=""/>
+      <w:lvlJc w:val="left"/>
+      <w:pPr>
+        <w:ind w:left="4320" w:hanging="360"/>
+      </w:pPr>
+      <w:rPr>
+        <w:rFonts w:ascii="Wingdings" w:hAnsi="Wingdings" w:hint="default"/>
+      </w:rPr>
+    </w:lvl>
+    <w:lvl w:ilvl="6" w:tplc="041B0001" w:tentative="1">
+      <w:start w:val="1"/>
+      <w:numFmt w:val="bullet"/>
+      <w:lvlText w:val=""/>
+      <w:lvlJc w:val="left"/>
+      <w:pPr>
+        <w:ind w:left="5040" w:hanging="360"/>
+      </w:pPr>
+      <w:rPr>
+        <w:rFonts w:ascii="Symbol" w:hAnsi="Symbol" w:hint="default"/>
+      </w:rPr>
+    </w:lvl>
+    <w:lvl w:ilvl="7" w:tplc="041B0003" w:tentative="1">
+      <w:start w:val="1"/>
+      <w:numFmt w:val="bullet"/>
+      <w:lvlText w:val="o"/>
+      <w:lvlJc w:val="left"/>
+      <w:pPr>
+        <w:ind w:left="5760" w:hanging="360"/>
+      </w:pPr>
+      <w:rPr>
+        <w:rFonts w:ascii="Courier New" w:hAnsi="Courier New" w:cs="Courier New" w:hint="default"/>
+      </w:rPr>
+    </w:lvl>
+    <w:lvl w:ilvl="8" w:tplc="041B0005" w:tentative="1">
+      <w:start w:val="1"/>
+      <w:numFmt w:val="bullet"/>
+      <w:lvlText w:val=""/>
+      <w:lvlJc w:val="left"/>
+      <w:pPr>
+        <w:ind w:left="6480" w:hanging="360"/>
+      </w:pPr>
+      <w:rPr>
+        <w:rFonts w:ascii="Wingdings" w:hAnsi="Wingdings" w:hint="default"/>
+      </w:rPr>
+    </w:lvl>
+  </w:abstractNum>
+  <w:abstractNum w:abstractNumId="5" w15:restartNumberingAfterBreak="0">
     <w:nsid w:val="2BC5697D"/>
     <w:multiLevelType w:val="hybridMultilevel"/>
     <w:tmpl w:val="74D8F8BA"/>
@@ -2119,7 +5760,120 @@
       </w:rPr>
     </w:lvl>
   </w:abstractNum>
-  <w:abstractNum w:abstractNumId="2" w15:restartNumberingAfterBreak="0">
+  <w:abstractNum w:abstractNumId="6" w15:restartNumberingAfterBreak="0">
+    <w:nsid w:val="31385F91"/>
+    <w:multiLevelType w:val="hybridMultilevel"/>
+    <w:tmpl w:val="051656A8"/>
+    <w:lvl w:ilvl="0" w:tplc="041B0001">
+      <w:start w:val="1"/>
+      <w:numFmt w:val="bullet"/>
+      <w:lvlText w:val=""/>
+      <w:lvlJc w:val="left"/>
+      <w:pPr>
+        <w:ind w:left="720" w:hanging="360"/>
+      </w:pPr>
+      <w:rPr>
+        <w:rFonts w:ascii="Symbol" w:hAnsi="Symbol" w:hint="default"/>
+      </w:rPr>
+    </w:lvl>
+    <w:lvl w:ilvl="1" w:tplc="041B0003" w:tentative="1">
+      <w:start w:val="1"/>
+      <w:numFmt w:val="bullet"/>
+      <w:lvlText w:val="o"/>
+      <w:lvlJc w:val="left"/>
+      <w:pPr>
+        <w:ind w:left="1440" w:hanging="360"/>
+      </w:pPr>
+      <w:rPr>
+        <w:rFonts w:ascii="Courier New" w:hAnsi="Courier New" w:cs="Courier New" w:hint="default"/>
+      </w:rPr>
+    </w:lvl>
+    <w:lvl w:ilvl="2" w:tplc="041B0005" w:tentative="1">
+      <w:start w:val="1"/>
+      <w:numFmt w:val="bullet"/>
+      <w:lvlText w:val=""/>
+      <w:lvlJc w:val="left"/>
+      <w:pPr>
+        <w:ind w:left="2160" w:hanging="360"/>
+      </w:pPr>
+      <w:rPr>
+        <w:rFonts w:ascii="Wingdings" w:hAnsi="Wingdings" w:hint="default"/>
+      </w:rPr>
+    </w:lvl>
+    <w:lvl w:ilvl="3" w:tplc="041B0001" w:tentative="1">
+      <w:start w:val="1"/>
+      <w:numFmt w:val="bullet"/>
+      <w:lvlText w:val=""/>
+      <w:lvlJc w:val="left"/>
+      <w:pPr>
+        <w:ind w:left="2880" w:hanging="360"/>
+      </w:pPr>
+      <w:rPr>
+        <w:rFonts w:ascii="Symbol" w:hAnsi="Symbol" w:hint="default"/>
+      </w:rPr>
+    </w:lvl>
+    <w:lvl w:ilvl="4" w:tplc="041B0003" w:tentative="1">
+      <w:start w:val="1"/>
+      <w:numFmt w:val="bullet"/>
+      <w:lvlText w:val="o"/>
+      <w:lvlJc w:val="left"/>
+      <w:pPr>
+        <w:ind w:left="3600" w:hanging="360"/>
+      </w:pPr>
+      <w:rPr>
+        <w:rFonts w:ascii="Courier New" w:hAnsi="Courier New" w:cs="Courier New" w:hint="default"/>
+      </w:rPr>
+    </w:lvl>
+    <w:lvl w:ilvl="5" w:tplc="041B0005" w:tentative="1">
+      <w:start w:val="1"/>
+      <w:numFmt w:val="bullet"/>
+      <w:lvlText w:val=""/>
+      <w:lvlJc w:val="left"/>
+      <w:pPr>
+        <w:ind w:left="4320" w:hanging="360"/>
+      </w:pPr>
+      <w:rPr>
+        <w:rFonts w:ascii="Wingdings" w:hAnsi="Wingdings" w:hint="default"/>
+      </w:rPr>
+    </w:lvl>
+    <w:lvl w:ilvl="6" w:tplc="041B0001" w:tentative="1">
+      <w:start w:val="1"/>
+      <w:numFmt w:val="bullet"/>
+      <w:lvlText w:val=""/>
+      <w:lvlJc w:val="left"/>
+      <w:pPr>
+        <w:ind w:left="5040" w:hanging="360"/>
+      </w:pPr>
+      <w:rPr>
+        <w:rFonts w:ascii="Symbol" w:hAnsi="Symbol" w:hint="default"/>
+      </w:rPr>
+    </w:lvl>
+    <w:lvl w:ilvl="7" w:tplc="041B0003" w:tentative="1">
+      <w:start w:val="1"/>
+      <w:numFmt w:val="bullet"/>
+      <w:lvlText w:val="o"/>
+      <w:lvlJc w:val="left"/>
+      <w:pPr>
+        <w:ind w:left="5760" w:hanging="360"/>
+      </w:pPr>
+      <w:rPr>
+        <w:rFonts w:ascii="Courier New" w:hAnsi="Courier New" w:cs="Courier New" w:hint="default"/>
+      </w:rPr>
+    </w:lvl>
+    <w:lvl w:ilvl="8" w:tplc="041B0005" w:tentative="1">
+      <w:start w:val="1"/>
+      <w:numFmt w:val="bullet"/>
+      <w:lvlText w:val=""/>
+      <w:lvlJc w:val="left"/>
+      <w:pPr>
+        <w:ind w:left="6480" w:hanging="360"/>
+      </w:pPr>
+      <w:rPr>
+        <w:rFonts w:ascii="Wingdings" w:hAnsi="Wingdings" w:hint="default"/>
+      </w:rPr>
+    </w:lvl>
+  </w:abstractNum>
+  <w:abstractNum w:abstractNumId="7" w15:restartNumberingAfterBreak="0">
     <w:nsid w:val="3BD63857"/>
     <w:multiLevelType w:val="hybridMultilevel"/>
     <w:tmpl w:val="41D27F1C"/>
@@ -2232,7 +5986,7 @@
       </w:rPr>
     </w:lvl>
   </w:abstractNum>
-  <w:abstractNum w:abstractNumId="3" w15:restartNumberingAfterBreak="0">
+  <w:abstractNum w:abstractNumId="8" w15:restartNumberingAfterBreak="0">
     <w:nsid w:val="3D1B047B"/>
     <w:multiLevelType w:val="hybridMultilevel"/>
     <w:tmpl w:val="4AC4BFE2"/>
@@ -2345,7 +6099,120 @@
       </w:rPr>
     </w:lvl>
   </w:abstractNum>
-  <w:abstractNum w:abstractNumId="4" w15:restartNumberingAfterBreak="0">
+  <w:abstractNum w:abstractNumId="9" w15:restartNumberingAfterBreak="0">
+    <w:nsid w:val="46597EAE"/>
+    <w:multiLevelType w:val="hybridMultilevel"/>
+    <w:tmpl w:val="5B86964E"/>
+    <w:lvl w:ilvl="0" w:tplc="041B0001">
+      <w:start w:val="1"/>
+      <w:numFmt w:val="bullet"/>
+      <w:lvlText w:val=""/>
+      <w:lvlJc w:val="left"/>
+      <w:pPr>
+        <w:ind w:left="720" w:hanging="360"/>
+      </w:pPr>
+      <w:rPr>
+        <w:rFonts w:ascii="Symbol" w:hAnsi="Symbol" w:hint="default"/>
+      </w:rPr>
+    </w:lvl>
+    <w:lvl w:ilvl="1" w:tplc="041B0003" w:tentative="1">
+      <w:start w:val="1"/>
+      <w:numFmt w:val="bullet"/>
+      <w:lvlText w:val="o"/>
+      <w:lvlJc w:val="left"/>
+      <w:pPr>
+        <w:ind w:left="1440" w:hanging="360"/>
+      </w:pPr>
+      <w:rPr>
+        <w:rFonts w:ascii="Courier New" w:hAnsi="Courier New" w:cs="Courier New" w:hint="default"/>
+      </w:rPr>
+    </w:lvl>
+    <w:lvl w:ilvl="2" w:tplc="041B0005" w:tentative="1">
+      <w:start w:val="1"/>
+      <w:numFmt w:val="bullet"/>
+      <w:lvlText w:val=""/>
+      <w:lvlJc w:val="left"/>
+      <w:pPr>
+        <w:ind w:left="2160" w:hanging="360"/>
+      </w:pPr>
+      <w:rPr>
+        <w:rFonts w:ascii="Wingdings" w:hAnsi="Wingdings" w:hint="default"/>
+      </w:rPr>
+    </w:lvl>
+    <w:lvl w:ilvl="3" w:tplc="041B0001" w:tentative="1">
+      <w:start w:val="1"/>
+      <w:numFmt w:val="bullet"/>
+      <w:lvlText w:val=""/>
+      <w:lvlJc w:val="left"/>
+      <w:pPr>
+        <w:ind w:left="2880" w:hanging="360"/>
+      </w:pPr>
+      <w:rPr>
+        <w:rFonts w:ascii="Symbol" w:hAnsi="Symbol" w:hint="default"/>
+      </w:rPr>
+    </w:lvl>
+    <w:lvl w:ilvl="4" w:tplc="041B0003" w:tentative="1">
+      <w:start w:val="1"/>
+      <w:numFmt w:val="bullet"/>
+      <w:lvlText w:val="o"/>
+      <w:lvlJc w:val="left"/>
+      <w:pPr>
+        <w:ind w:left="3600" w:hanging="360"/>
+      </w:pPr>
+      <w:rPr>
+        <w:rFonts w:ascii="Courier New" w:hAnsi="Courier New" w:cs="Courier New" w:hint="default"/>
+      </w:rPr>
+    </w:lvl>
+    <w:lvl w:ilvl="5" w:tplc="041B0005" w:tentative="1">
+      <w:start w:val="1"/>
+      <w:numFmt w:val="bullet"/>
+      <w:lvlText w:val=""/>
+      <w:lvlJc w:val="left"/>
+      <w:pPr>
+        <w:ind w:left="4320" w:hanging="360"/>
+      </w:pPr>
+      <w:rPr>
+        <w:rFonts w:ascii="Wingdings" w:hAnsi="Wingdings" w:hint="default"/>
+      </w:rPr>
+    </w:lvl>
+    <w:lvl w:ilvl="6" w:tplc="041B0001" w:tentative="1">
+      <w:start w:val="1"/>
+      <w:numFmt w:val="bullet"/>
+      <w:lvlText w:val=""/>
+      <w:lvlJc w:val="left"/>
+      <w:pPr>
+        <w:ind w:left="5040" w:hanging="360"/>
+      </w:pPr>
+      <w:rPr>
+        <w:rFonts w:ascii="Symbol" w:hAnsi="Symbol" w:hint="default"/>
+      </w:rPr>
+    </w:lvl>
+    <w:lvl w:ilvl="7" w:tplc="041B0003" w:tentative="1">
+      <w:start w:val="1"/>
+      <w:numFmt w:val="bullet"/>
+      <w:lvlText w:val="o"/>
+      <w:lvlJc w:val="left"/>
+      <w:pPr>
+        <w:ind w:left="5760" w:hanging="360"/>
+      </w:pPr>
+      <w:rPr>
+        <w:rFonts w:ascii="Courier New" w:hAnsi="Courier New" w:cs="Courier New" w:hint="default"/>
+      </w:rPr>
+    </w:lvl>
+    <w:lvl w:ilvl="8" w:tplc="041B0005" w:tentative="1">
+      <w:start w:val="1"/>
+      <w:numFmt w:val="bullet"/>
+      <w:lvlText w:val=""/>
+      <w:lvlJc w:val="left"/>
+      <w:pPr>
+        <w:ind w:left="6480" w:hanging="360"/>
+      </w:pPr>
+      <w:rPr>
+        <w:rFonts w:ascii="Wingdings" w:hAnsi="Wingdings" w:hint="default"/>
+      </w:rPr>
+    </w:lvl>
+  </w:abstractNum>
+  <w:abstractNum w:abstractNumId="10" w15:restartNumberingAfterBreak="0">
     <w:nsid w:val="796619C3"/>
     <w:multiLevelType w:val="hybridMultilevel"/>
     <w:tmpl w:val="F1003EB2"/>
@@ -2432,19 +6299,37 @@
     </w:lvl>
   </w:abstractNum>
   <w:num w:numId="1" w16cid:durableId="1130783727">
+    <w:abstractNumId w:val="2"/>
+  </w:num>
+  <w:num w:numId="2" w16cid:durableId="2010135608">
+    <w:abstractNumId w:val="10"/>
+  </w:num>
+  <w:num w:numId="3" w16cid:durableId="1635285445">
+    <w:abstractNumId w:val="8"/>
+  </w:num>
+  <w:num w:numId="4" w16cid:durableId="647129109">
+    <w:abstractNumId w:val="7"/>
+  </w:num>
+  <w:num w:numId="5" w16cid:durableId="1514568699">
+    <w:abstractNumId w:val="5"/>
+  </w:num>
+  <w:num w:numId="6" w16cid:durableId="1210993829">
+    <w:abstractNumId w:val="1"/>
+  </w:num>
+  <w:num w:numId="7" w16cid:durableId="1185092178">
     <w:abstractNumId w:val="0"/>
   </w:num>
-  <w:num w:numId="2" w16cid:durableId="2010135608">
+  <w:num w:numId="8" w16cid:durableId="1084061264">
+    <w:abstractNumId w:val="6"/>
+  </w:num>
+  <w:num w:numId="9" w16cid:durableId="936060800">
     <w:abstractNumId w:val="4"/>
   </w:num>
-  <w:num w:numId="3" w16cid:durableId="1635285445">
+  <w:num w:numId="10" w16cid:durableId="49616595">
+    <w:abstractNumId w:val="9"/>
+  </w:num>
+  <w:num w:numId="11" w16cid:durableId="783309833">
     <w:abstractNumId w:val="3"/>
-  </w:num>
-  <w:num w:numId="4" w16cid:durableId="647129109">
-    <w:abstractNumId w:val="2"/>
-  </w:num>
-  <w:num w:numId="5" w16cid:durableId="1514568699">
-    <w:abstractNumId w:val="1"/>
   </w:num>
 </w:numbering>
 </file>
@@ -2901,6 +6786,7 @@
   <w:style w:type="character" w:default="1" w:styleId="Predvolenpsmoodseku">
     <w:name w:val="Default Paragraph Font"/>
     <w:uiPriority w:val="1"/>
+    <w:semiHidden/>
     <w:unhideWhenUsed/>
   </w:style>
   <w:style w:type="table" w:default="1" w:styleId="Normlnatabuka">
@@ -2993,7 +6879,6 @@
     <w:next w:val="Normlny"/>
     <w:autoRedefine/>
     <w:uiPriority w:val="39"/>
-    <w:semiHidden/>
     <w:unhideWhenUsed/>
     <w:rsid w:val="00937D2B"/>
     <w:pPr>
@@ -3011,7 +6896,6 @@
     <w:next w:val="Normlny"/>
     <w:autoRedefine/>
     <w:uiPriority w:val="39"/>
-    <w:semiHidden/>
     <w:unhideWhenUsed/>
     <w:rsid w:val="00937D2B"/>
     <w:pPr>
@@ -3220,6 +7104,25 @@
       <w:ind w:left="720"/>
       <w:contextualSpacing/>
     </w:pPr>
+  </w:style>
+  <w:style w:type="paragraph" w:styleId="Popis">
+    <w:name w:val="caption"/>
+    <w:basedOn w:val="Normlny"/>
+    <w:next w:val="Normlny"/>
+    <w:uiPriority w:val="35"/>
+    <w:unhideWhenUsed/>
+    <w:qFormat/>
+    <w:rsid w:val="00A14D41"/>
+    <w:pPr>
+      <w:spacing w:after="200"/>
+    </w:pPr>
+    <w:rPr>
+      <w:i/>
+      <w:iCs/>
+      <w:color w:val="1F497D" w:themeColor="text2"/>
+      <w:sz w:val="18"/>
+      <w:szCs w:val="18"/>
+    </w:rPr>
   </w:style>
 </w:styles>
 </file>

</xml_diff>